<commit_message>
pureba de rama 2
</commit_message>
<xml_diff>
--- a/implementacion de cluster.docx
+++ b/implementacion de cluster.docx
@@ -4676,8 +4676,6 @@
         </w:rPr>
         <w:t>)</w:t>
       </w:r>
-      <w:bookmarkStart w:id="1" w:name="_GoBack"/>
-      <w:bookmarkEnd w:id="1"/>
     </w:p>
     <w:p>
       <w:pPr>
@@ -5341,25 +5339,43 @@
           <w:sz w:val="24"/>
           <w:szCs w:val="24"/>
         </w:rPr>
-        <w:t>(CentOS</w:t>
-      </w:r>
-      <w:proofErr w:type="gramStart"/>
-      <w:r>
-        <w:rPr>
-          <w:rFonts w:ascii="Arial" w:hAnsi="Arial"/>
-          <w:sz w:val="24"/>
-          <w:szCs w:val="24"/>
-        </w:rPr>
-        <w:t>,2010</w:t>
-      </w:r>
-      <w:proofErr w:type="gramEnd"/>
-      <w:r>
-        <w:rPr>
-          <w:rFonts w:ascii="Arial" w:hAnsi="Arial"/>
-          <w:sz w:val="24"/>
-          <w:szCs w:val="24"/>
-        </w:rPr>
-        <w:t xml:space="preserve">) se utilizara una distribución de Linux llamada </w:t>
+        <w:t>(</w:t>
+      </w:r>
+      <w:proofErr w:type="spellStart"/>
+      <w:r>
+        <w:rPr>
+          <w:rFonts w:ascii="Arial" w:hAnsi="Arial"/>
+          <w:sz w:val="24"/>
+          <w:szCs w:val="24"/>
+        </w:rPr>
+        <w:t>CentOS</w:t>
+      </w:r>
+      <w:proofErr w:type="spellEnd"/>
+      <w:r>
+        <w:rPr>
+          <w:rFonts w:ascii="Arial" w:hAnsi="Arial"/>
+          <w:sz w:val="24"/>
+          <w:szCs w:val="24"/>
+        </w:rPr>
+        <w:t>,</w:t>
+      </w:r>
+      <w:r>
+        <w:rPr>
+          <w:rFonts w:ascii="Arial" w:hAnsi="Arial"/>
+          <w:sz w:val="24"/>
+          <w:szCs w:val="24"/>
+        </w:rPr>
+        <w:t xml:space="preserve"> </w:t>
+      </w:r>
+      <w:bookmarkStart w:id="1" w:name="_GoBack"/>
+      <w:bookmarkEnd w:id="1"/>
+      <w:r>
+        <w:rPr>
+          <w:rFonts w:ascii="Arial" w:hAnsi="Arial"/>
+          <w:sz w:val="24"/>
+          <w:szCs w:val="24"/>
+        </w:rPr>
+        <w:t xml:space="preserve">2010) se utilizara una distribución de Linux llamada </w:t>
       </w:r>
       <w:proofErr w:type="spellStart"/>
       <w:r>

</xml_diff>

<commit_message>
registro de branch tesis_doc2
</commit_message>
<xml_diff>
--- a/implementacion de cluster.docx
+++ b/implementacion de cluster.docx
@@ -606,23 +606,7 @@
           <w:sz w:val="24"/>
         </w:rPr>
         <w:tab/>
-        <w:t xml:space="preserve">Opciones de Implementación de </w:t>
-      </w:r>
-      <w:proofErr w:type="spellStart"/>
-      <w:r>
-        <w:rPr>
-          <w:rFonts w:ascii="Arial" w:hAnsi="Arial" w:cs="Arial"/>
-          <w:sz w:val="24"/>
-        </w:rPr>
-        <w:t>clusters</w:t>
-      </w:r>
-      <w:proofErr w:type="spellEnd"/>
-      <w:r>
-        <w:rPr>
-          <w:rFonts w:ascii="Arial" w:hAnsi="Arial" w:cs="Arial"/>
-          <w:sz w:val="24"/>
-        </w:rPr>
-        <w:t>......................................</w:t>
+        <w:t>Opciones de Implementación de clusters......................................</w:t>
       </w:r>
       <w:r>
         <w:rPr>
@@ -1159,18 +1143,8 @@
           <w:sz w:val="24"/>
           <w:szCs w:val="24"/>
         </w:rPr>
-        <w:t xml:space="preserve">Definición de </w:t>
-      </w:r>
-      <w:proofErr w:type="spellStart"/>
-      <w:r>
-        <w:rPr>
-          <w:rFonts w:ascii="Arial" w:hAnsi="Arial" w:cs="Arial"/>
-          <w:sz w:val="24"/>
-          <w:szCs w:val="24"/>
-        </w:rPr>
-        <w:t>cluster</w:t>
-      </w:r>
-      <w:proofErr w:type="spellEnd"/>
+        <w:t>Definición de cluster</w:t>
+      </w:r>
       <w:r>
         <w:rPr>
           <w:rFonts w:ascii="Arial" w:hAnsi="Arial" w:cs="Arial"/>
@@ -1192,117 +1166,45 @@
           <w:sz w:val="24"/>
           <w:szCs w:val="28"/>
         </w:rPr>
-        <w:t xml:space="preserve">El </w:t>
-      </w:r>
-      <w:proofErr w:type="spellStart"/>
+        <w:t>El cluster consiste en la unión de varios computadores de gama media normalmente, para formar un solo ordenador más potente y de mayor capacidad de procesamiento.</w:t>
+      </w:r>
+    </w:p>
+    <w:p>
+      <w:pPr>
+        <w:pStyle w:val="Standard"/>
+        <w:jc w:val="both"/>
+      </w:pPr>
       <w:r>
         <w:rPr>
           <w:rFonts w:ascii="Arial" w:hAnsi="Arial" w:cs="Arial"/>
           <w:sz w:val="24"/>
           <w:szCs w:val="28"/>
         </w:rPr>
-        <w:t>cluster</w:t>
-      </w:r>
-      <w:proofErr w:type="spellEnd"/>
+        <w:t>La idea general del cl</w:t>
+      </w:r>
       <w:r>
         <w:rPr>
           <w:rFonts w:ascii="Arial" w:hAnsi="Arial" w:cs="Arial"/>
           <w:sz w:val="24"/>
           <w:szCs w:val="28"/>
         </w:rPr>
-        <w:t xml:space="preserve"> consiste en la unión de varios computadores de gama media normalmente, para formar un solo ordenador más potente y de mayor capacidad de procesamiento.</w:t>
-      </w:r>
-    </w:p>
-    <w:p>
-      <w:pPr>
-        <w:pStyle w:val="Standard"/>
-        <w:jc w:val="both"/>
-      </w:pPr>
+        <w:t>ustering es satisfacer las demandas actuales de tecnología, puesto que los sistemas actuales demandan mayor capacidad y que realmente si se adquieren en un solo equipo con características similares a la de un cluster resulta ser muy costoso. Es p</w:t>
+      </w:r>
       <w:r>
         <w:rPr>
           <w:rFonts w:ascii="Arial" w:hAnsi="Arial" w:cs="Arial"/>
           <w:sz w:val="24"/>
           <w:szCs w:val="28"/>
         </w:rPr>
-        <w:t xml:space="preserve">La idea general del </w:t>
-      </w:r>
-      <w:proofErr w:type="spellStart"/>
+        <w:t>or ello que se implemente el cl</w:t>
+      </w:r>
       <w:r>
         <w:rPr>
           <w:rFonts w:ascii="Arial" w:hAnsi="Arial" w:cs="Arial"/>
           <w:sz w:val="24"/>
           <w:szCs w:val="28"/>
         </w:rPr>
-        <w:t>cl</w:t>
-      </w:r>
-      <w:r>
-        <w:rPr>
-          <w:rFonts w:ascii="Arial" w:hAnsi="Arial" w:cs="Arial"/>
-          <w:sz w:val="24"/>
-          <w:szCs w:val="28"/>
-        </w:rPr>
-        <w:t>ustering</w:t>
-      </w:r>
-      <w:proofErr w:type="spellEnd"/>
-      <w:r>
-        <w:rPr>
-          <w:rFonts w:ascii="Arial" w:hAnsi="Arial" w:cs="Arial"/>
-          <w:sz w:val="24"/>
-          <w:szCs w:val="28"/>
-        </w:rPr>
-        <w:t xml:space="preserve"> es satisfacer las demandas actuales de tecnología, puesto que los sistemas actuales demandan mayor capacidad y que realmente si se adquieren en un solo equipo con características similares a la de un </w:t>
-      </w:r>
-      <w:proofErr w:type="spellStart"/>
-      <w:r>
-        <w:rPr>
-          <w:rFonts w:ascii="Arial" w:hAnsi="Arial" w:cs="Arial"/>
-          <w:sz w:val="24"/>
-          <w:szCs w:val="28"/>
-        </w:rPr>
-        <w:t>cluster</w:t>
-      </w:r>
-      <w:proofErr w:type="spellEnd"/>
-      <w:r>
-        <w:rPr>
-          <w:rFonts w:ascii="Arial" w:hAnsi="Arial" w:cs="Arial"/>
-          <w:sz w:val="24"/>
-          <w:szCs w:val="28"/>
-        </w:rPr>
-        <w:t xml:space="preserve"> resulta ser muy costoso. Es p</w:t>
-      </w:r>
-      <w:r>
-        <w:rPr>
-          <w:rFonts w:ascii="Arial" w:hAnsi="Arial" w:cs="Arial"/>
-          <w:sz w:val="24"/>
-          <w:szCs w:val="28"/>
-        </w:rPr>
-        <w:t xml:space="preserve">or ello que se implemente el </w:t>
-      </w:r>
-      <w:proofErr w:type="spellStart"/>
-      <w:r>
-        <w:rPr>
-          <w:rFonts w:ascii="Arial" w:hAnsi="Arial" w:cs="Arial"/>
-          <w:sz w:val="24"/>
-          <w:szCs w:val="28"/>
-        </w:rPr>
-        <w:t>cl</w:t>
-      </w:r>
-      <w:r>
-        <w:rPr>
-          <w:rFonts w:ascii="Arial" w:hAnsi="Arial" w:cs="Arial"/>
-          <w:sz w:val="24"/>
-          <w:szCs w:val="28"/>
-        </w:rPr>
-        <w:t>ustering</w:t>
-      </w:r>
-      <w:proofErr w:type="spellEnd"/>
-      <w:r>
-        <w:rPr>
-          <w:rFonts w:ascii="Arial" w:hAnsi="Arial" w:cs="Arial"/>
-          <w:sz w:val="24"/>
-          <w:szCs w:val="28"/>
-        </w:rPr>
-        <w:t>, físicamente se unen un grupo de computadoras para que lógicamente formen una sola para proveer alta disponibilidad.</w:t>
+        <w:t>ustering, físicamente se unen un grupo de computadoras para que lógicamente formen una sola para proveer alta disponibilidad.</w:t>
       </w:r>
     </w:p>
     <w:p>
@@ -1355,6 +1257,18 @@
       <w:r>
         <w:rPr>
           <w:rFonts w:ascii="Arial" w:hAnsi="Arial" w:cs="Arial"/>
+          <w:b/>
+          <w:color w:val="FF0000"/>
+          <w:sz w:val="24"/>
+          <w:szCs w:val="28"/>
+        </w:rPr>
+        <w:t xml:space="preserve"> </w:t>
+      </w:r>
+      <w:bookmarkStart w:id="0" w:name="_GoBack"/>
+      <w:bookmarkEnd w:id="0"/>
+      <w:r>
+        <w:rPr>
+          <w:rFonts w:ascii="Arial" w:hAnsi="Arial" w:cs="Arial"/>
           <w:sz w:val="24"/>
           <w:szCs w:val="28"/>
         </w:rPr>
@@ -1440,61 +1354,23 @@
           <w:szCs w:val="28"/>
           <w:lang w:val="es-ES"/>
         </w:rPr>
-        <w:t>(</w:t>
-      </w:r>
-      <w:proofErr w:type="spellStart"/>
+        <w:t>(monografias, 2013)</w:t>
+      </w:r>
       <w:r>
         <w:rPr>
           <w:rFonts w:ascii="Arial" w:hAnsi="Arial" w:cs="Arial"/>
           <w:sz w:val="24"/>
           <w:szCs w:val="28"/>
-          <w:lang w:val="es-ES"/>
-        </w:rPr>
-        <w:t>monografias</w:t>
-      </w:r>
-      <w:proofErr w:type="spellEnd"/>
+        </w:rPr>
+        <w:t xml:space="preserve"> unidas que conforman el cl</w:t>
+      </w:r>
       <w:r>
         <w:rPr>
           <w:rFonts w:ascii="Arial" w:hAnsi="Arial" w:cs="Arial"/>
           <w:sz w:val="24"/>
           <w:szCs w:val="28"/>
-          <w:lang w:val="es-ES"/>
-        </w:rPr>
-        <w:t>, 2013)</w:t>
-      </w:r>
-      <w:r>
-        <w:rPr>
-          <w:rFonts w:ascii="Arial" w:hAnsi="Arial" w:cs="Arial"/>
-          <w:sz w:val="24"/>
-          <w:szCs w:val="28"/>
-        </w:rPr>
-        <w:t xml:space="preserve"> unidas que conforman el </w:t>
-      </w:r>
-      <w:proofErr w:type="spellStart"/>
-      <w:r>
-        <w:rPr>
-          <w:rFonts w:ascii="Arial" w:hAnsi="Arial" w:cs="Arial"/>
-          <w:sz w:val="24"/>
-          <w:szCs w:val="28"/>
-        </w:rPr>
-        <w:t>cl</w:t>
-      </w:r>
-      <w:r>
-        <w:rPr>
-          <w:rFonts w:ascii="Arial" w:hAnsi="Arial" w:cs="Arial"/>
-          <w:sz w:val="24"/>
-          <w:szCs w:val="28"/>
-        </w:rPr>
-        <w:t>uster</w:t>
-      </w:r>
-      <w:proofErr w:type="spellEnd"/>
-      <w:r>
-        <w:rPr>
-          <w:rFonts w:ascii="Arial" w:hAnsi="Arial" w:cs="Arial"/>
-          <w:sz w:val="24"/>
-          <w:szCs w:val="28"/>
-        </w:rPr>
-        <w:t xml:space="preserve"> pueden ser:</w:t>
+        </w:rPr>
+        <w:t>uster pueden ser:</w:t>
       </w:r>
       <w:r>
         <w:rPr>
@@ -1529,25 +1405,7 @@
           <w:sz w:val="24"/>
           <w:szCs w:val="28"/>
         </w:rPr>
-        <w:t xml:space="preserve">De igual hardware y software, reciben el nombre de </w:t>
-      </w:r>
-      <w:proofErr w:type="spellStart"/>
-      <w:r>
-        <w:rPr>
-          <w:rFonts w:ascii="Arial" w:hAnsi="Arial" w:cs="Arial"/>
-          <w:sz w:val="24"/>
-          <w:szCs w:val="28"/>
-        </w:rPr>
-        <w:t>cluster</w:t>
-      </w:r>
-      <w:proofErr w:type="spellEnd"/>
-      <w:r>
-        <w:rPr>
-          <w:rFonts w:ascii="Arial" w:hAnsi="Arial" w:cs="Arial"/>
-          <w:sz w:val="24"/>
-          <w:szCs w:val="28"/>
-        </w:rPr>
-        <w:t xml:space="preserve"> homogéneos.</w:t>
+        <w:t>De igual hardware y software, reciben el nombre de cluster homogéneos.</w:t>
       </w:r>
     </w:p>
     <w:p>
@@ -1565,25 +1423,7 @@
           <w:sz w:val="24"/>
           <w:szCs w:val="28"/>
         </w:rPr>
-        <w:t xml:space="preserve">De diferente hardware pero mismo software, recibe el nombre de </w:t>
-      </w:r>
-      <w:proofErr w:type="spellStart"/>
-      <w:r>
-        <w:rPr>
-          <w:rFonts w:ascii="Arial" w:hAnsi="Arial" w:cs="Arial"/>
-          <w:sz w:val="24"/>
-          <w:szCs w:val="28"/>
-        </w:rPr>
-        <w:t>semihomogéneo</w:t>
-      </w:r>
-      <w:proofErr w:type="spellEnd"/>
-      <w:r>
-        <w:rPr>
-          <w:rFonts w:ascii="Arial" w:hAnsi="Arial" w:cs="Arial"/>
-          <w:sz w:val="24"/>
-          <w:szCs w:val="28"/>
-        </w:rPr>
-        <w:t>.</w:t>
+        <w:t>De diferente hardware pero mismo software, recibe el nombre de semihomogéneo.</w:t>
       </w:r>
     </w:p>
     <w:p>
@@ -1601,25 +1441,7 @@
           <w:sz w:val="24"/>
           <w:szCs w:val="28"/>
         </w:rPr>
-        <w:t xml:space="preserve">De diferente hardware y diferente software, recibe el nombre de </w:t>
-      </w:r>
-      <w:proofErr w:type="spellStart"/>
-      <w:r>
-        <w:rPr>
-          <w:rFonts w:ascii="Arial" w:hAnsi="Arial" w:cs="Arial"/>
-          <w:sz w:val="24"/>
-          <w:szCs w:val="28"/>
-        </w:rPr>
-        <w:t>cluster</w:t>
-      </w:r>
-      <w:proofErr w:type="spellEnd"/>
-      <w:r>
-        <w:rPr>
-          <w:rFonts w:ascii="Arial" w:hAnsi="Arial" w:cs="Arial"/>
-          <w:sz w:val="24"/>
-          <w:szCs w:val="28"/>
-        </w:rPr>
-        <w:t xml:space="preserve"> heterogéneos.</w:t>
+        <w:t>De diferente hardware y diferente software, recibe el nombre de cluster heterogéneos.</w:t>
       </w:r>
     </w:p>
     <w:p>
@@ -1656,27 +1478,7 @@
           <w:szCs w:val="28"/>
           <w:lang w:val="es-PE"/>
         </w:rPr>
-        <w:t>(</w:t>
-      </w:r>
-      <w:proofErr w:type="spellStart"/>
-      <w:r>
-        <w:rPr>
-          <w:rFonts w:ascii="Arial" w:hAnsi="Arial" w:cs="Arial"/>
-          <w:sz w:val="24"/>
-          <w:szCs w:val="28"/>
-          <w:lang w:val="es-PE"/>
-        </w:rPr>
-        <w:t>Group</w:t>
-      </w:r>
-      <w:proofErr w:type="spellEnd"/>
-      <w:r>
-        <w:rPr>
-          <w:rFonts w:ascii="Arial" w:hAnsi="Arial" w:cs="Arial"/>
-          <w:sz w:val="24"/>
-          <w:szCs w:val="28"/>
-          <w:lang w:val="es-PE"/>
-        </w:rPr>
-        <w:t>, 2013)</w:t>
+        <w:t>(Group, 2013)</w:t>
       </w:r>
       <w:r>
         <w:rPr>
@@ -1817,25 +1619,7 @@
           <w:sz w:val="24"/>
           <w:szCs w:val="24"/>
         </w:rPr>
-        <w:t xml:space="preserve">Actualmente la implementación de soluciones para aplicaciones de alto procesamiento e disponibilidad a llegado a ser muy costosa, con la implementación de </w:t>
-      </w:r>
-      <w:proofErr w:type="spellStart"/>
-      <w:r>
-        <w:rPr>
-          <w:rFonts w:ascii="Arial" w:hAnsi="Arial" w:cs="Arial"/>
-          <w:sz w:val="24"/>
-          <w:szCs w:val="24"/>
-        </w:rPr>
-        <w:t>cluster</w:t>
-      </w:r>
-      <w:proofErr w:type="spellEnd"/>
-      <w:r>
-        <w:rPr>
-          <w:rFonts w:ascii="Arial" w:hAnsi="Arial" w:cs="Arial"/>
-          <w:sz w:val="24"/>
-          <w:szCs w:val="24"/>
-        </w:rPr>
-        <w:t xml:space="preserve"> entorno a informática de alto rendimiento con el fin de optimizar y administrar la infraestructura escalable necesaria para cubrir la necesidad de procesamiento y disponibilidad.</w:t>
+        <w:t>Actualmente la implementación de soluciones para aplicaciones de alto procesamiento e disponibilidad a llegado a ser muy costosa, con la implementación de cluster entorno a informática de alto rendimiento con el fin de optimizar y administrar la infraestructura escalable necesaria para cubrir la necesidad de procesamiento y disponibilidad.</w:t>
       </w:r>
     </w:p>
     <w:p>
@@ -1889,25 +1673,7 @@
           <w:sz w:val="24"/>
           <w:szCs w:val="24"/>
         </w:rPr>
-        <w:t xml:space="preserve">Es el desarrollo de un </w:t>
-      </w:r>
-      <w:proofErr w:type="spellStart"/>
-      <w:r>
-        <w:rPr>
-          <w:rFonts w:ascii="Arial" w:hAnsi="Arial" w:cs="Arial"/>
-          <w:sz w:val="24"/>
-          <w:szCs w:val="24"/>
-        </w:rPr>
-        <w:t>cluster</w:t>
-      </w:r>
-      <w:proofErr w:type="spellEnd"/>
-      <w:r>
-        <w:rPr>
-          <w:rFonts w:ascii="Arial" w:hAnsi="Arial" w:cs="Arial"/>
-          <w:sz w:val="24"/>
-          <w:szCs w:val="24"/>
-        </w:rPr>
-        <w:t xml:space="preserve"> en paralelo con una serie de nodos que sea capaz de soportar aplicaciones paralelas y poder brindar servicios de calidad, dando resultados en tiempo y forma.</w:t>
+        <w:t>Es el desarrollo de un cluster en paralelo con una serie de nodos que sea capaz de soportar aplicaciones paralelas y poder brindar servicios de calidad, dando resultados en tiempo y forma.</w:t>
       </w:r>
     </w:p>
     <w:p>
@@ -1935,25 +1701,7 @@
           <w:sz w:val="24"/>
           <w:szCs w:val="28"/>
         </w:rPr>
-        <w:t xml:space="preserve">Desarrollar un </w:t>
-      </w:r>
-      <w:proofErr w:type="spellStart"/>
-      <w:r>
-        <w:rPr>
-          <w:rFonts w:ascii="Arial" w:hAnsi="Arial" w:cs="Arial"/>
-          <w:sz w:val="24"/>
-          <w:szCs w:val="28"/>
-        </w:rPr>
-        <w:t>cluster</w:t>
-      </w:r>
-      <w:proofErr w:type="spellEnd"/>
-      <w:r>
-        <w:rPr>
-          <w:rFonts w:ascii="Arial" w:hAnsi="Arial" w:cs="Arial"/>
-          <w:sz w:val="24"/>
-          <w:szCs w:val="28"/>
-        </w:rPr>
-        <w:t xml:space="preserve"> funcional para que pueda correr aplicaciones en paralelo.</w:t>
+        <w:t>Desarrollar un cluster funcional para que pueda correr aplicaciones en paralelo.</w:t>
       </w:r>
     </w:p>
     <w:p>
@@ -2003,25 +1751,7 @@
           <w:sz w:val="24"/>
           <w:szCs w:val="28"/>
         </w:rPr>
-        <w:t xml:space="preserve">Configurar las características suficientes para ser conectado y participar con otros </w:t>
-      </w:r>
-      <w:proofErr w:type="spellStart"/>
-      <w:r>
-        <w:rPr>
-          <w:rFonts w:ascii="Arial" w:hAnsi="Arial" w:cs="Arial"/>
-          <w:sz w:val="24"/>
-          <w:szCs w:val="28"/>
-        </w:rPr>
-        <w:t>clusters</w:t>
-      </w:r>
-      <w:proofErr w:type="spellEnd"/>
-      <w:r>
-        <w:rPr>
-          <w:rFonts w:ascii="Arial" w:hAnsi="Arial" w:cs="Arial"/>
-          <w:sz w:val="24"/>
-          <w:szCs w:val="28"/>
-        </w:rPr>
-        <w:t>.</w:t>
+        <w:t>Configurar las características suficientes para ser conectado y participar con otros clusters.</w:t>
       </w:r>
     </w:p>
     <w:p>
@@ -2096,23 +1826,7 @@
           <w:rFonts w:ascii="Arial" w:hAnsi="Arial" w:cs="Arial"/>
           <w:sz w:val="24"/>
         </w:rPr>
-        <w:t xml:space="preserve">La implementación de un </w:t>
-      </w:r>
-      <w:proofErr w:type="spellStart"/>
-      <w:r>
-        <w:rPr>
-          <w:rFonts w:ascii="Arial" w:hAnsi="Arial" w:cs="Arial"/>
-          <w:sz w:val="24"/>
-        </w:rPr>
-        <w:t>cluster</w:t>
-      </w:r>
-      <w:proofErr w:type="spellEnd"/>
-      <w:r>
-        <w:rPr>
-          <w:rFonts w:ascii="Arial" w:hAnsi="Arial" w:cs="Arial"/>
-          <w:sz w:val="24"/>
-        </w:rPr>
-        <w:t xml:space="preserve"> de 8 computadoras trabajando en secuencia,  c</w:t>
+        <w:t>La implementación de un cluster de 8 computadoras trabajando en secuencia,  c</w:t>
       </w:r>
       <w:r>
         <w:rPr>
@@ -2140,55 +1854,7 @@
           <w:rFonts w:ascii="Arial" w:hAnsi="Arial" w:cs="Arial"/>
           <w:sz w:val="24"/>
         </w:rPr>
-        <w:t xml:space="preserve">r) que tiene instalado </w:t>
-      </w:r>
-      <w:proofErr w:type="spellStart"/>
-      <w:r>
-        <w:rPr>
-          <w:rFonts w:ascii="Arial" w:hAnsi="Arial" w:cs="Arial"/>
-          <w:sz w:val="24"/>
-        </w:rPr>
-        <w:t>CentOS</w:t>
-      </w:r>
-      <w:proofErr w:type="spellEnd"/>
-      <w:r>
-        <w:rPr>
-          <w:rFonts w:ascii="Arial" w:hAnsi="Arial" w:cs="Arial"/>
-          <w:sz w:val="24"/>
-        </w:rPr>
-        <w:t xml:space="preserve"> 6.4 de modo grafico  y 7 nodos esclavos con  sistema operativo </w:t>
-      </w:r>
-      <w:proofErr w:type="spellStart"/>
-      <w:r>
-        <w:rPr>
-          <w:rFonts w:ascii="Arial" w:hAnsi="Arial" w:cs="Arial"/>
-          <w:sz w:val="24"/>
-        </w:rPr>
-        <w:t>centOS</w:t>
-      </w:r>
-      <w:proofErr w:type="spellEnd"/>
-      <w:r>
-        <w:rPr>
-          <w:rFonts w:ascii="Arial" w:hAnsi="Arial" w:cs="Arial"/>
-          <w:sz w:val="24"/>
-        </w:rPr>
-        <w:t xml:space="preserve"> 6.4 de modo </w:t>
-      </w:r>
-      <w:proofErr w:type="spellStart"/>
-      <w:r>
-        <w:rPr>
-          <w:rFonts w:ascii="Arial" w:hAnsi="Arial" w:cs="Arial"/>
-          <w:sz w:val="24"/>
-        </w:rPr>
-        <w:t>basica</w:t>
-      </w:r>
-      <w:proofErr w:type="spellEnd"/>
-      <w:r>
-        <w:rPr>
-          <w:rFonts w:ascii="Arial" w:hAnsi="Arial" w:cs="Arial"/>
-          <w:sz w:val="24"/>
-        </w:rPr>
-        <w:t xml:space="preserve"> el cual     corrieran una aplicación en paralelo.</w:t>
+        <w:t>r) que tiene instalado CentOS 6.4 de modo grafico  y 7 nodos esclavos con  sistema operativo centOS 6.4 de modo basica el cual     corrieran una aplicación en paralelo.</w:t>
       </w:r>
     </w:p>
     <w:p>
@@ -2221,23 +1887,7 @@
           <w:rFonts w:ascii="Arial" w:hAnsi="Arial" w:cs="Arial"/>
           <w:sz w:val="24"/>
         </w:rPr>
-        <w:t xml:space="preserve">¿Qué es un </w:t>
-      </w:r>
-      <w:proofErr w:type="spellStart"/>
-      <w:r>
-        <w:rPr>
-          <w:rFonts w:ascii="Arial" w:hAnsi="Arial" w:cs="Arial"/>
-          <w:sz w:val="24"/>
-        </w:rPr>
-        <w:t>cluster</w:t>
-      </w:r>
-      <w:proofErr w:type="spellEnd"/>
-      <w:r>
-        <w:rPr>
-          <w:rFonts w:ascii="Arial" w:hAnsi="Arial" w:cs="Arial"/>
-          <w:sz w:val="24"/>
-        </w:rPr>
-        <w:t>?</w:t>
+        <w:t>¿Qué es un cluster?</w:t>
       </w:r>
       <w:r>
         <w:rPr>
@@ -2245,23 +1895,7 @@
           <w:sz w:val="24"/>
         </w:rPr>
         <w:br/>
-        <w:t xml:space="preserve">¿Cómo funcionan los </w:t>
-      </w:r>
-      <w:proofErr w:type="spellStart"/>
-      <w:r>
-        <w:rPr>
-          <w:rFonts w:ascii="Arial" w:hAnsi="Arial" w:cs="Arial"/>
-          <w:sz w:val="24"/>
-        </w:rPr>
-        <w:t>cluster</w:t>
-      </w:r>
-      <w:proofErr w:type="spellEnd"/>
-      <w:r>
-        <w:rPr>
-          <w:rFonts w:ascii="Arial" w:hAnsi="Arial" w:cs="Arial"/>
-          <w:sz w:val="24"/>
-        </w:rPr>
-        <w:t>?</w:t>
+        <w:t>¿Cómo funcionan los cluster?</w:t>
       </w:r>
       <w:r>
         <w:rPr>
@@ -2285,39 +1919,7 @@
           <w:sz w:val="24"/>
         </w:rPr>
         <w:br/>
-        <w:t xml:space="preserve">¿Cuántas aplicaciones pueden correr y la carga de trabajo que pude realizar?           ¿Qué sistemas operativos se utiliza comúnmente en los </w:t>
-      </w:r>
-      <w:proofErr w:type="spellStart"/>
-      <w:r>
-        <w:rPr>
-          <w:rFonts w:ascii="Arial" w:hAnsi="Arial" w:cs="Arial"/>
-          <w:sz w:val="24"/>
-        </w:rPr>
-        <w:t>cluster</w:t>
-      </w:r>
-      <w:proofErr w:type="spellEnd"/>
-      <w:r>
-        <w:rPr>
-          <w:rFonts w:ascii="Arial" w:hAnsi="Arial" w:cs="Arial"/>
-          <w:sz w:val="24"/>
-        </w:rPr>
-        <w:t xml:space="preserve">?                                     ¿Qué lenguaje/librería se utilizan para crear aplicaciones que corran en el </w:t>
-      </w:r>
-      <w:proofErr w:type="spellStart"/>
-      <w:r>
-        <w:rPr>
-          <w:rFonts w:ascii="Arial" w:hAnsi="Arial" w:cs="Arial"/>
-          <w:sz w:val="24"/>
-        </w:rPr>
-        <w:t>cluster</w:t>
-      </w:r>
-      <w:proofErr w:type="spellEnd"/>
-      <w:r>
-        <w:rPr>
-          <w:rFonts w:ascii="Arial" w:hAnsi="Arial" w:cs="Arial"/>
-          <w:sz w:val="24"/>
-        </w:rPr>
-        <w:t>?</w:t>
+        <w:t>¿Cuántas aplicaciones pueden correr y la carga de trabajo que pude realizar?           ¿Qué sistemas operativos se utiliza comúnmente en los cluster?                                     ¿Qué lenguaje/librería se utilizan para crear aplicaciones que corran en el cluster?</w:t>
       </w:r>
     </w:p>
     <w:p>
@@ -2353,39 +1955,7 @@
           <w:rFonts w:ascii="Arial" w:hAnsi="Arial" w:cs="Arial"/>
           <w:sz w:val="24"/>
         </w:rPr>
-        <w:t xml:space="preserve">La investigación es viable puesto que el maestro asesor nos proporcionara en su laboratorio las computadoras a interconectar que formaran parte del </w:t>
-      </w:r>
-      <w:proofErr w:type="spellStart"/>
-      <w:r>
-        <w:rPr>
-          <w:rFonts w:ascii="Arial" w:hAnsi="Arial" w:cs="Arial"/>
-          <w:sz w:val="24"/>
-        </w:rPr>
-        <w:t>cluster</w:t>
-      </w:r>
-      <w:proofErr w:type="spellEnd"/>
-      <w:r>
-        <w:rPr>
-          <w:rFonts w:ascii="Arial" w:hAnsi="Arial" w:cs="Arial"/>
-          <w:sz w:val="24"/>
-        </w:rPr>
-        <w:t xml:space="preserve">, además de los dispositivos que hagan posible esto como </w:t>
-      </w:r>
-      <w:proofErr w:type="spellStart"/>
-      <w:r>
-        <w:rPr>
-          <w:rFonts w:ascii="Arial" w:hAnsi="Arial" w:cs="Arial"/>
-          <w:sz w:val="24"/>
-        </w:rPr>
-        <w:t>ruters</w:t>
-      </w:r>
-      <w:proofErr w:type="spellEnd"/>
-      <w:r>
-        <w:rPr>
-          <w:rFonts w:ascii="Arial" w:hAnsi="Arial" w:cs="Arial"/>
-          <w:sz w:val="24"/>
-        </w:rPr>
-        <w:t xml:space="preserve">.  </w:t>
+        <w:t xml:space="preserve">La investigación es viable puesto que el maestro asesor nos proporcionara en su laboratorio las computadoras a interconectar que formaran parte del cluster, además de los dispositivos que hagan posible esto como ruters.  </w:t>
       </w:r>
     </w:p>
     <w:p>
@@ -2504,137 +2074,29 @@
           <w:sz w:val="24"/>
           <w:szCs w:val="24"/>
         </w:rPr>
-        <w:t xml:space="preserve">El principio de los </w:t>
-      </w:r>
-      <w:proofErr w:type="spellStart"/>
-      <w:r>
-        <w:rPr>
-          <w:rFonts w:ascii="Arial" w:hAnsi="Arial"/>
-          <w:sz w:val="24"/>
-          <w:szCs w:val="24"/>
-        </w:rPr>
-        <w:t>cluster</w:t>
-      </w:r>
-      <w:proofErr w:type="spellEnd"/>
-      <w:r>
-        <w:rPr>
-          <w:rFonts w:ascii="Arial" w:hAnsi="Arial"/>
-          <w:sz w:val="24"/>
-          <w:szCs w:val="24"/>
-        </w:rPr>
-        <w:t xml:space="preserve"> se remonta a los años 50 y 60 donde la revolución tecnológica estaba en pleno auge. L</w:t>
-      </w:r>
-      <w:r>
-        <w:rPr>
-          <w:rFonts w:ascii="Arial" w:hAnsi="Arial" w:cs="Arial"/>
-          <w:sz w:val="24"/>
-          <w:szCs w:val="24"/>
-        </w:rPr>
-        <w:t xml:space="preserve">a idea de los </w:t>
-      </w:r>
-      <w:proofErr w:type="spellStart"/>
-      <w:r>
-        <w:rPr>
-          <w:rFonts w:ascii="Arial" w:hAnsi="Arial" w:cs="Arial"/>
-          <w:sz w:val="24"/>
-          <w:szCs w:val="24"/>
-        </w:rPr>
-        <w:t>cluster</w:t>
-      </w:r>
-      <w:proofErr w:type="spellEnd"/>
-      <w:r>
-        <w:rPr>
-          <w:rFonts w:ascii="Arial" w:hAnsi="Arial" w:cs="Arial"/>
-          <w:sz w:val="24"/>
-          <w:szCs w:val="24"/>
-        </w:rPr>
-        <w:t xml:space="preserve"> se inicio por la necesidad de equipo con mayor procesamiento y menor coste, la ley de </w:t>
-      </w:r>
-      <w:proofErr w:type="spellStart"/>
-      <w:r>
-        <w:rPr>
-          <w:rFonts w:ascii="Arial" w:hAnsi="Arial" w:cs="Arial"/>
-          <w:sz w:val="24"/>
-          <w:szCs w:val="24"/>
-        </w:rPr>
-        <w:t>amandahl</w:t>
-      </w:r>
-      <w:proofErr w:type="spellEnd"/>
-      <w:r>
-        <w:rPr>
-          <w:rFonts w:ascii="Arial" w:hAnsi="Arial" w:cs="Arial"/>
-          <w:sz w:val="24"/>
-          <w:szCs w:val="24"/>
-        </w:rPr>
-        <w:t xml:space="preserve"> describe cuanto se puede esperar de hacer en paralelo una serie de tareas en una arquitectura que lo permita, reduciendo por mitad el tiempo. El multiprocesamiento se refiere a maquinas desde con varios procesadores hasta varias maquinas conectadas en un entorno de red llamados </w:t>
-      </w:r>
-      <w:proofErr w:type="spellStart"/>
-      <w:r>
-        <w:rPr>
-          <w:rFonts w:ascii="Arial" w:hAnsi="Arial" w:cs="Arial"/>
-          <w:sz w:val="24"/>
-          <w:szCs w:val="24"/>
-        </w:rPr>
-        <w:t>cluster</w:t>
-      </w:r>
-      <w:proofErr w:type="spellEnd"/>
-      <w:r>
-        <w:rPr>
-          <w:rFonts w:ascii="Arial" w:hAnsi="Arial" w:cs="Arial"/>
-          <w:sz w:val="24"/>
-          <w:szCs w:val="24"/>
-        </w:rPr>
-        <w:t>.</w:t>
-      </w:r>
-    </w:p>
-    <w:p>
-      <w:pPr>
-        <w:pStyle w:val="Standard"/>
-        <w:jc w:val="both"/>
-      </w:pPr>
-      <w:r>
-        <w:rPr>
-          <w:rFonts w:ascii="Arial" w:hAnsi="Arial" w:cs="Arial"/>
-          <w:sz w:val="24"/>
-          <w:szCs w:val="24"/>
-        </w:rPr>
-        <w:t xml:space="preserve">El primer </w:t>
-      </w:r>
-      <w:proofErr w:type="spellStart"/>
-      <w:r>
-        <w:rPr>
-          <w:rFonts w:ascii="Arial" w:hAnsi="Arial" w:cs="Arial"/>
-          <w:sz w:val="24"/>
-          <w:szCs w:val="24"/>
-        </w:rPr>
-        <w:t>cluster</w:t>
-      </w:r>
-      <w:proofErr w:type="spellEnd"/>
-      <w:r>
-        <w:rPr>
-          <w:rFonts w:ascii="Arial" w:hAnsi="Arial" w:cs="Arial"/>
-          <w:sz w:val="24"/>
-          <w:szCs w:val="24"/>
-        </w:rPr>
-        <w:t xml:space="preserve"> comercial fue creado por </w:t>
-      </w:r>
-      <w:proofErr w:type="spellStart"/>
-      <w:r>
-        <w:rPr>
-          <w:rFonts w:ascii="Arial" w:hAnsi="Arial" w:cs="Arial"/>
-          <w:sz w:val="24"/>
-          <w:szCs w:val="24"/>
-        </w:rPr>
-        <w:t>datapoint</w:t>
-      </w:r>
-      <w:proofErr w:type="spellEnd"/>
-      <w:r>
-        <w:rPr>
-          <w:rFonts w:ascii="Arial" w:hAnsi="Arial" w:cs="Arial"/>
-          <w:sz w:val="24"/>
-          <w:szCs w:val="24"/>
-        </w:rPr>
-        <w:t xml:space="preserve"> en el año de 1977 y recibió el</w:t>
+        <w:t>El principio de los cluster se remonta a los años 50 y 60 donde la revolución tecnológica estaba en pleno auge. L</w:t>
+      </w:r>
+      <w:r>
+        <w:rPr>
+          <w:rFonts w:ascii="Arial" w:hAnsi="Arial" w:cs="Arial"/>
+          <w:sz w:val="24"/>
+          <w:szCs w:val="24"/>
+        </w:rPr>
+        <w:t>a idea de los cluster se inicio por la necesidad de equipo con mayor procesamiento y menor coste, la ley de amandahl describe cuanto se puede esperar de hacer en paralelo una serie de tareas en una arquitectura que lo permita, reduciendo por mitad el tiempo. El multiprocesamiento se refiere a maquinas desde con varios procesadores hasta varias maquinas conectadas en un entorno de red llamados cluster.</w:t>
+      </w:r>
+    </w:p>
+    <w:p>
+      <w:pPr>
+        <w:pStyle w:val="Standard"/>
+        <w:jc w:val="both"/>
+      </w:pPr>
+      <w:r>
+        <w:rPr>
+          <w:rFonts w:ascii="Arial" w:hAnsi="Arial" w:cs="Arial"/>
+          <w:sz w:val="24"/>
+          <w:szCs w:val="24"/>
+        </w:rPr>
+        <w:t>El primer cluster comercial fue creado por datapoint en el año de 1977 y recibió el</w:t>
       </w:r>
       <w:r>
         <w:rPr>
@@ -2650,57 +2112,21 @@
           <w:sz w:val="24"/>
           <w:szCs w:val="24"/>
         </w:rPr>
-        <w:t>nombre de “</w:t>
-      </w:r>
-      <w:proofErr w:type="spellStart"/>
-      <w:r>
-        <w:rPr>
-          <w:rFonts w:ascii="Arial" w:hAnsi="Arial" w:cs="Arial"/>
-          <w:sz w:val="24"/>
-          <w:szCs w:val="24"/>
-        </w:rPr>
-        <w:t>ARCnet</w:t>
-      </w:r>
-      <w:proofErr w:type="spellEnd"/>
-      <w:r>
-        <w:rPr>
-          <w:rFonts w:ascii="Arial" w:hAnsi="Arial" w:cs="Arial"/>
-          <w:sz w:val="24"/>
-          <w:szCs w:val="24"/>
-        </w:rPr>
-        <w:t>” aunque no tubo mucho éxito comercial.</w:t>
-      </w:r>
-    </w:p>
-    <w:p>
-      <w:pPr>
-        <w:pStyle w:val="Standard"/>
-        <w:jc w:val="both"/>
-      </w:pPr>
-      <w:r>
-        <w:rPr>
-          <w:rFonts w:ascii="Arial" w:hAnsi="Arial" w:cs="Arial"/>
-          <w:sz w:val="24"/>
-          <w:szCs w:val="24"/>
-        </w:rPr>
-        <w:t xml:space="preserve">En el año de 1984 </w:t>
-      </w:r>
-      <w:proofErr w:type="spellStart"/>
-      <w:r>
-        <w:rPr>
-          <w:rFonts w:ascii="Arial" w:hAnsi="Arial" w:cs="Arial"/>
-          <w:sz w:val="24"/>
-          <w:szCs w:val="24"/>
-        </w:rPr>
-        <w:t>VAXcluster</w:t>
-      </w:r>
-      <w:proofErr w:type="spellEnd"/>
-      <w:r>
-        <w:rPr>
-          <w:rFonts w:ascii="Arial" w:hAnsi="Arial" w:cs="Arial"/>
-          <w:sz w:val="24"/>
-          <w:szCs w:val="24"/>
-        </w:rPr>
-        <w:t xml:space="preserve"> lanzo un sistema operativo llamado VAX/VMS</w:t>
+        <w:t>nombre de “ARCnet” aunque no tubo mucho éxito comercial.</w:t>
+      </w:r>
+    </w:p>
+    <w:p>
+      <w:pPr>
+        <w:pStyle w:val="Standard"/>
+        <w:jc w:val="both"/>
+      </w:pPr>
+      <w:r>
+        <w:rPr>
+          <w:rFonts w:ascii="Arial" w:hAnsi="Arial" w:cs="Arial"/>
+          <w:sz w:val="24"/>
+          <w:szCs w:val="24"/>
+        </w:rPr>
+        <w:t>En el año de 1984 VAXcluster lanzo un sistema operativo llamado VAX/VMS</w:t>
       </w:r>
       <w:r>
         <w:rPr>
@@ -2732,129 +2158,21 @@
           <w:sz w:val="24"/>
           <w:szCs w:val="24"/>
         </w:rPr>
-        <w:t xml:space="preserve">  procesamiento en paralelo y a su vez siendo un sistema robusto. </w:t>
-      </w:r>
-      <w:proofErr w:type="spellStart"/>
-      <w:r>
-        <w:rPr>
-          <w:rFonts w:ascii="Arial" w:hAnsi="Arial" w:cs="Arial"/>
-          <w:sz w:val="24"/>
-          <w:szCs w:val="24"/>
-        </w:rPr>
-        <w:t>VMScluster</w:t>
-      </w:r>
-      <w:proofErr w:type="spellEnd"/>
-      <w:r>
-        <w:rPr>
-          <w:rFonts w:ascii="Arial" w:hAnsi="Arial" w:cs="Arial"/>
-          <w:sz w:val="24"/>
-          <w:szCs w:val="24"/>
-        </w:rPr>
-        <w:t xml:space="preserve"> está todavía disponible en los sistemas de HP </w:t>
-      </w:r>
-      <w:proofErr w:type="spellStart"/>
-      <w:r>
-        <w:rPr>
-          <w:rFonts w:ascii="Arial" w:hAnsi="Arial" w:cs="Arial"/>
-          <w:sz w:val="24"/>
-          <w:szCs w:val="24"/>
-        </w:rPr>
-        <w:t>OpenVMS</w:t>
-      </w:r>
-      <w:proofErr w:type="spellEnd"/>
-      <w:r>
-        <w:rPr>
-          <w:rFonts w:ascii="Arial" w:hAnsi="Arial" w:cs="Arial"/>
-          <w:sz w:val="24"/>
-          <w:szCs w:val="24"/>
-        </w:rPr>
-        <w:t xml:space="preserve"> corriendo en sistemas </w:t>
-      </w:r>
-      <w:proofErr w:type="spellStart"/>
-      <w:r>
-        <w:rPr>
-          <w:rFonts w:ascii="Arial" w:hAnsi="Arial" w:cs="Arial"/>
-          <w:sz w:val="24"/>
-          <w:szCs w:val="24"/>
-        </w:rPr>
-        <w:t>Itanium</w:t>
-      </w:r>
-      <w:proofErr w:type="spellEnd"/>
-      <w:r>
-        <w:rPr>
-          <w:rFonts w:ascii="Arial" w:hAnsi="Arial" w:cs="Arial"/>
-          <w:sz w:val="24"/>
-          <w:szCs w:val="24"/>
-        </w:rPr>
-        <w:t xml:space="preserve"> y </w:t>
-      </w:r>
-      <w:proofErr w:type="spellStart"/>
-      <w:r>
-        <w:rPr>
-          <w:rFonts w:ascii="Arial" w:hAnsi="Arial" w:cs="Arial"/>
-          <w:sz w:val="24"/>
-          <w:szCs w:val="24"/>
-        </w:rPr>
-        <w:t>Alpha</w:t>
-      </w:r>
-      <w:proofErr w:type="spellEnd"/>
-      <w:r>
-        <w:rPr>
-          <w:rFonts w:ascii="Arial" w:hAnsi="Arial" w:cs="Arial"/>
-          <w:sz w:val="24"/>
-          <w:szCs w:val="24"/>
-        </w:rPr>
-        <w:t>.</w:t>
-      </w:r>
-    </w:p>
-    <w:p>
-      <w:pPr>
-        <w:pStyle w:val="Standard"/>
-        <w:jc w:val="both"/>
-      </w:pPr>
-      <w:r>
-        <w:rPr>
-          <w:rFonts w:ascii="Arial" w:hAnsi="Arial" w:cs="Arial"/>
-          <w:sz w:val="24"/>
-          <w:szCs w:val="24"/>
-        </w:rPr>
-        <w:t xml:space="preserve">Otros proyectos importantes en la historia del </w:t>
-      </w:r>
-      <w:proofErr w:type="spellStart"/>
-      <w:r>
-        <w:rPr>
-          <w:rFonts w:ascii="Arial" w:hAnsi="Arial" w:cs="Arial"/>
-          <w:sz w:val="24"/>
-          <w:szCs w:val="24"/>
-        </w:rPr>
-        <w:t>cluster</w:t>
-      </w:r>
-      <w:proofErr w:type="spellEnd"/>
-      <w:r>
-        <w:rPr>
-          <w:rFonts w:ascii="Arial" w:hAnsi="Arial" w:cs="Arial"/>
-          <w:sz w:val="24"/>
-          <w:szCs w:val="24"/>
-        </w:rPr>
-        <w:t xml:space="preserve"> fueron “</w:t>
-      </w:r>
-      <w:proofErr w:type="spellStart"/>
-      <w:r>
-        <w:rPr>
-          <w:rFonts w:ascii="Arial" w:hAnsi="Arial" w:cs="Arial"/>
-          <w:sz w:val="24"/>
-          <w:szCs w:val="24"/>
-        </w:rPr>
-        <w:t>Tandem</w:t>
-      </w:r>
-      <w:proofErr w:type="spellEnd"/>
-      <w:r>
-        <w:rPr>
-          <w:rFonts w:ascii="Arial" w:hAnsi="Arial" w:cs="Arial"/>
-          <w:sz w:val="24"/>
-          <w:szCs w:val="24"/>
-        </w:rPr>
-        <w:t xml:space="preserve"> Himalaya”</w:t>
+        <w:t xml:space="preserve">  procesamiento en paralelo y a su vez siendo un sistema robusto. VMScluster está todavía disponible en los sistemas de HP OpenVMS corriendo en sistemas Itanium y Alpha.</w:t>
+      </w:r>
+    </w:p>
+    <w:p>
+      <w:pPr>
+        <w:pStyle w:val="Standard"/>
+        <w:jc w:val="both"/>
+      </w:pPr>
+      <w:r>
+        <w:rPr>
+          <w:rFonts w:ascii="Arial" w:hAnsi="Arial" w:cs="Arial"/>
+          <w:sz w:val="24"/>
+          <w:szCs w:val="24"/>
+        </w:rPr>
+        <w:t>Otros proyectos importantes en la historia del cluster fueron “Tandem Himalaya”</w:t>
       </w:r>
       <w:r>
         <w:rPr>
@@ -2870,102 +2188,36 @@
           <w:sz w:val="24"/>
           <w:szCs w:val="24"/>
         </w:rPr>
-        <w:t xml:space="preserve">producido en 1994 como </w:t>
-      </w:r>
-      <w:proofErr w:type="spellStart"/>
-      <w:r>
-        <w:rPr>
-          <w:rFonts w:ascii="Arial" w:hAnsi="Arial" w:cs="Arial"/>
-          <w:sz w:val="24"/>
-          <w:szCs w:val="24"/>
-        </w:rPr>
-        <w:t>cluster</w:t>
-      </w:r>
-      <w:proofErr w:type="spellEnd"/>
-      <w:r>
-        <w:rPr>
-          <w:rFonts w:ascii="Arial" w:hAnsi="Arial" w:cs="Arial"/>
-          <w:sz w:val="24"/>
-          <w:szCs w:val="24"/>
-        </w:rPr>
-        <w:t xml:space="preserve"> de alta disponibilidad y el IBM S/390 </w:t>
-      </w:r>
-      <w:proofErr w:type="spellStart"/>
-      <w:r>
-        <w:rPr>
-          <w:rFonts w:ascii="Arial" w:hAnsi="Arial" w:cs="Arial"/>
-          <w:sz w:val="24"/>
-          <w:szCs w:val="24"/>
-        </w:rPr>
-        <w:t>Parallel</w:t>
-      </w:r>
-      <w:proofErr w:type="spellEnd"/>
-    </w:p>
-    <w:p>
-      <w:pPr>
-        <w:pStyle w:val="Standard"/>
-        <w:jc w:val="both"/>
-      </w:pPr>
-      <w:proofErr w:type="spellStart"/>
-      <w:r>
-        <w:rPr>
-          <w:rFonts w:ascii="Arial" w:hAnsi="Arial" w:cs="Arial"/>
-          <w:sz w:val="24"/>
-          <w:szCs w:val="24"/>
-        </w:rPr>
-        <w:t>Sysplex</w:t>
-      </w:r>
-      <w:proofErr w:type="spellEnd"/>
-      <w:r>
-        <w:rPr>
-          <w:rFonts w:ascii="Arial" w:hAnsi="Arial" w:cs="Arial"/>
-          <w:sz w:val="24"/>
-          <w:szCs w:val="24"/>
-        </w:rPr>
-        <w:t xml:space="preserve"> (también alrededor de 1994, principalmente para el uso de la empresa).</w:t>
-      </w:r>
-    </w:p>
-    <w:p>
-      <w:pPr>
-        <w:pStyle w:val="Standard"/>
-        <w:jc w:val="both"/>
-      </w:pPr>
-      <w:r>
-        <w:rPr>
-          <w:rFonts w:ascii="Arial" w:hAnsi="Arial" w:cs="Arial"/>
-          <w:sz w:val="24"/>
-          <w:szCs w:val="24"/>
-        </w:rPr>
-        <w:t xml:space="preserve">Otro punto importante en la historia de los </w:t>
-      </w:r>
-      <w:proofErr w:type="spellStart"/>
-      <w:r>
-        <w:rPr>
-          <w:rFonts w:ascii="Arial" w:hAnsi="Arial" w:cs="Arial"/>
-          <w:sz w:val="24"/>
-          <w:szCs w:val="24"/>
-        </w:rPr>
-        <w:t>cluster</w:t>
-      </w:r>
-      <w:proofErr w:type="spellEnd"/>
-      <w:r>
-        <w:rPr>
-          <w:rFonts w:ascii="Arial" w:hAnsi="Arial" w:cs="Arial"/>
-          <w:sz w:val="24"/>
-          <w:szCs w:val="24"/>
-        </w:rPr>
-        <w:t xml:space="preserve"> fue el desarrollo del </w:t>
-      </w:r>
-      <w:proofErr w:type="spellStart"/>
-      <w:r>
-        <w:rPr>
-          <w:rFonts w:ascii="Arial" w:hAnsi="Arial" w:cs="Arial"/>
-          <w:sz w:val="24"/>
-          <w:szCs w:val="24"/>
-        </w:rPr>
-        <w:t>paralell</w:t>
-      </w:r>
-      <w:proofErr w:type="spellEnd"/>
+        <w:t>producido en 1994 como cluster de alta disponibilidad y el IBM S/390 Parallel</w:t>
+      </w:r>
+    </w:p>
+    <w:p>
+      <w:pPr>
+        <w:pStyle w:val="Standard"/>
+        <w:jc w:val="both"/>
+      </w:pPr>
+      <w:r>
+        <w:rPr>
+          <w:rFonts w:ascii="Arial" w:hAnsi="Arial" w:cs="Arial"/>
+          <w:sz w:val="24"/>
+          <w:szCs w:val="24"/>
+        </w:rPr>
+        <w:t>Sysplex (también alrededor de 1994, principalmente para el uso de la empresa).</w:t>
+      </w:r>
+    </w:p>
+    <w:p>
+      <w:pPr>
+        <w:pStyle w:val="Standard"/>
+        <w:jc w:val="both"/>
+      </w:pPr>
+      <w:r>
+        <w:rPr>
+          <w:rFonts w:ascii="Arial" w:hAnsi="Arial" w:cs="Arial"/>
+          <w:sz w:val="24"/>
+          <w:szCs w:val="24"/>
+        </w:rPr>
+        <w:t>Otro punto importante en la historia de los cluster fue el desarrollo del paralell</w:t>
+      </w:r>
       <w:r>
         <w:rPr>
           <w:rFonts w:ascii="Arial" w:hAnsi="Arial" w:cs="Arial"/>
@@ -3051,261 +2303,63 @@
           <w:sz w:val="24"/>
           <w:szCs w:val="28"/>
         </w:rPr>
-        <w:t xml:space="preserve">Los principios o las primeras ideas sobre el </w:t>
-      </w:r>
-      <w:proofErr w:type="spellStart"/>
+        <w:t>Los principios o las primeras ideas sobre el cluster iniciaron a principios de los años 60 aproximadamente, pero el primero en implementar un sistema de este tipo fue el ingeniero de IBM  Gene Amdahl, la ley que el mismo dijo explica que el aceleramiento que se puede esperar paralelizando cualquier otra serie de tareas realizadas en una arquitectura paralela.</w:t>
+      </w:r>
+    </w:p>
+    <w:p>
+      <w:pPr>
+        <w:pStyle w:val="Standard"/>
+        <w:jc w:val="both"/>
+      </w:pPr>
       <w:r>
         <w:rPr>
           <w:rFonts w:ascii="Arial" w:hAnsi="Arial" w:cs="Arial"/>
           <w:sz w:val="24"/>
           <w:szCs w:val="28"/>
         </w:rPr>
-        <w:t>cluster</w:t>
-      </w:r>
-      <w:proofErr w:type="spellEnd"/>
+        <w:t>También los principios de estos sistemas se remontan a los principios de las redes,  puesto que la idea es entrelazar recursos de computación. Las redes de conmutación de paquetes fueron inventados por los años de 1962 por la corporación RAND.</w:t>
+      </w:r>
+    </w:p>
+    <w:p>
+      <w:pPr>
+        <w:pStyle w:val="Standard"/>
+        <w:jc w:val="both"/>
+      </w:pPr>
       <w:r>
         <w:rPr>
           <w:rFonts w:ascii="Arial" w:hAnsi="Arial" w:cs="Arial"/>
           <w:sz w:val="24"/>
           <w:szCs w:val="28"/>
         </w:rPr>
-        <w:t xml:space="preserve"> iniciaron a principios de los años 60 aproximadamente, pero el primero en implementar un sistema de este tipo fue el ingeniero de IBM  Gene </w:t>
-      </w:r>
-      <w:proofErr w:type="spellStart"/>
+        <w:t>El proyecto ARPANET creado en 1969 es considerado un tipo de cluster  pero no es un comodity cluster. Cuando ARPANET  creció se convirtió en la madre de todos los claustres.</w:t>
+      </w:r>
+    </w:p>
+    <w:p>
+      <w:pPr>
+        <w:pStyle w:val="Standard"/>
+        <w:jc w:val="both"/>
+      </w:pPr>
       <w:r>
         <w:rPr>
           <w:rFonts w:ascii="Arial" w:hAnsi="Arial" w:cs="Arial"/>
           <w:sz w:val="24"/>
           <w:szCs w:val="28"/>
         </w:rPr>
-        <w:t>Amdahl</w:t>
-      </w:r>
-      <w:proofErr w:type="spellEnd"/>
+        <w:t>El primero cluster comercial  producido en 1977 fue el ARCnet  creada por la empresa Datapoint pero no tuvo mucho éxito hasta que se inventó  en 1984 el sistema operativo  VAX/MVS  que funcionaban no solo con computación paralela, también disponían de compartición de archivos y periféricos.</w:t>
+      </w:r>
+    </w:p>
+    <w:p>
+      <w:pPr>
+        <w:pStyle w:val="Standard"/>
+        <w:jc w:val="both"/>
+      </w:pPr>
       <w:r>
         <w:rPr>
           <w:rFonts w:ascii="Arial" w:hAnsi="Arial" w:cs="Arial"/>
           <w:sz w:val="24"/>
           <w:szCs w:val="28"/>
         </w:rPr>
-        <w:t>, la ley que el mismo dijo explica que el aceleramiento que se puede esperar paralelizando cualquier otra serie de tareas realizadas en una arquitectura paralela.</w:t>
-      </w:r>
-    </w:p>
-    <w:p>
-      <w:pPr>
-        <w:pStyle w:val="Standard"/>
-        <w:jc w:val="both"/>
-      </w:pPr>
-      <w:r>
-        <w:rPr>
-          <w:rFonts w:ascii="Arial" w:hAnsi="Arial" w:cs="Arial"/>
-          <w:sz w:val="24"/>
-          <w:szCs w:val="28"/>
-        </w:rPr>
-        <w:t>También los principios de estos sistemas se remontan a los principios de las redes,  puesto que la idea es entrelazar recursos de computación. Las redes de conmutación de paquetes fueron inventados por los años de 1962 por la corporación RAND.</w:t>
-      </w:r>
-    </w:p>
-    <w:p>
-      <w:pPr>
-        <w:pStyle w:val="Standard"/>
-        <w:jc w:val="both"/>
-      </w:pPr>
-      <w:r>
-        <w:rPr>
-          <w:rFonts w:ascii="Arial" w:hAnsi="Arial" w:cs="Arial"/>
-          <w:sz w:val="24"/>
-          <w:szCs w:val="28"/>
-        </w:rPr>
-        <w:t xml:space="preserve">El proyecto ARPANET creado en 1969 es considerado un tipo de </w:t>
-      </w:r>
-      <w:proofErr w:type="spellStart"/>
-      <w:r>
-        <w:rPr>
-          <w:rFonts w:ascii="Arial" w:hAnsi="Arial" w:cs="Arial"/>
-          <w:sz w:val="24"/>
-          <w:szCs w:val="28"/>
-        </w:rPr>
-        <w:t>cluster</w:t>
-      </w:r>
-      <w:proofErr w:type="spellEnd"/>
-      <w:r>
-        <w:rPr>
-          <w:rFonts w:ascii="Arial" w:hAnsi="Arial" w:cs="Arial"/>
-          <w:sz w:val="24"/>
-          <w:szCs w:val="28"/>
-        </w:rPr>
-        <w:t xml:space="preserve">  pero no es un </w:t>
-      </w:r>
-      <w:proofErr w:type="spellStart"/>
-      <w:r>
-        <w:rPr>
-          <w:rFonts w:ascii="Arial" w:hAnsi="Arial" w:cs="Arial"/>
-          <w:sz w:val="24"/>
-          <w:szCs w:val="28"/>
-        </w:rPr>
-        <w:t>comodity</w:t>
-      </w:r>
-      <w:proofErr w:type="spellEnd"/>
-      <w:r>
-        <w:rPr>
-          <w:rFonts w:ascii="Arial" w:hAnsi="Arial" w:cs="Arial"/>
-          <w:sz w:val="24"/>
-          <w:szCs w:val="28"/>
-        </w:rPr>
-        <w:t xml:space="preserve"> </w:t>
-      </w:r>
-      <w:proofErr w:type="spellStart"/>
-      <w:r>
-        <w:rPr>
-          <w:rFonts w:ascii="Arial" w:hAnsi="Arial" w:cs="Arial"/>
-          <w:sz w:val="24"/>
-          <w:szCs w:val="28"/>
-        </w:rPr>
-        <w:t>cluster</w:t>
-      </w:r>
-      <w:proofErr w:type="spellEnd"/>
-      <w:r>
-        <w:rPr>
-          <w:rFonts w:ascii="Arial" w:hAnsi="Arial" w:cs="Arial"/>
-          <w:sz w:val="24"/>
-          <w:szCs w:val="28"/>
-        </w:rPr>
-        <w:t>. Cuando ARPANET  creció se convirtió en la madre de todos los claustres.</w:t>
-      </w:r>
-    </w:p>
-    <w:p>
-      <w:pPr>
-        <w:pStyle w:val="Standard"/>
-        <w:jc w:val="both"/>
-      </w:pPr>
-      <w:r>
-        <w:rPr>
-          <w:rFonts w:ascii="Arial" w:hAnsi="Arial" w:cs="Arial"/>
-          <w:sz w:val="24"/>
-          <w:szCs w:val="28"/>
-        </w:rPr>
-        <w:t xml:space="preserve">El primero </w:t>
-      </w:r>
-      <w:proofErr w:type="spellStart"/>
-      <w:r>
-        <w:rPr>
-          <w:rFonts w:ascii="Arial" w:hAnsi="Arial" w:cs="Arial"/>
-          <w:sz w:val="24"/>
-          <w:szCs w:val="28"/>
-        </w:rPr>
-        <w:t>cluster</w:t>
-      </w:r>
-      <w:proofErr w:type="spellEnd"/>
-      <w:r>
-        <w:rPr>
-          <w:rFonts w:ascii="Arial" w:hAnsi="Arial" w:cs="Arial"/>
-          <w:sz w:val="24"/>
-          <w:szCs w:val="28"/>
-        </w:rPr>
-        <w:t xml:space="preserve"> comercial  producido en 1977 fue el </w:t>
-      </w:r>
-      <w:proofErr w:type="spellStart"/>
-      <w:r>
-        <w:rPr>
-          <w:rFonts w:ascii="Arial" w:hAnsi="Arial" w:cs="Arial"/>
-          <w:sz w:val="24"/>
-          <w:szCs w:val="28"/>
-        </w:rPr>
-        <w:t>ARCnet</w:t>
-      </w:r>
-      <w:proofErr w:type="spellEnd"/>
-      <w:r>
-        <w:rPr>
-          <w:rFonts w:ascii="Arial" w:hAnsi="Arial" w:cs="Arial"/>
-          <w:sz w:val="24"/>
-          <w:szCs w:val="28"/>
-        </w:rPr>
-        <w:t xml:space="preserve">  creada por la empresa </w:t>
-      </w:r>
-      <w:proofErr w:type="spellStart"/>
-      <w:r>
-        <w:rPr>
-          <w:rFonts w:ascii="Arial" w:hAnsi="Arial" w:cs="Arial"/>
-          <w:sz w:val="24"/>
-          <w:szCs w:val="28"/>
-        </w:rPr>
-        <w:t>Datapoint</w:t>
-      </w:r>
-      <w:proofErr w:type="spellEnd"/>
-      <w:r>
-        <w:rPr>
-          <w:rFonts w:ascii="Arial" w:hAnsi="Arial" w:cs="Arial"/>
-          <w:sz w:val="24"/>
-          <w:szCs w:val="28"/>
-        </w:rPr>
-        <w:t xml:space="preserve"> pero no tuvo mucho éxito hasta que se inventó  en 1984 el sistema operativo  VAX/MVS  que funcionaban no solo con computación paralela, también disponían de compartición de archivos y periféricos.</w:t>
-      </w:r>
-    </w:p>
-    <w:p>
-      <w:pPr>
-        <w:pStyle w:val="Standard"/>
-        <w:jc w:val="both"/>
-      </w:pPr>
-      <w:r>
-        <w:rPr>
-          <w:rFonts w:ascii="Arial" w:hAnsi="Arial" w:cs="Arial"/>
-          <w:sz w:val="24"/>
-          <w:szCs w:val="28"/>
-        </w:rPr>
-        <w:t xml:space="preserve">Otros principales desarrolladores de </w:t>
-      </w:r>
-      <w:proofErr w:type="spellStart"/>
-      <w:r>
-        <w:rPr>
-          <w:rFonts w:ascii="Arial" w:hAnsi="Arial" w:cs="Arial"/>
-          <w:sz w:val="24"/>
-          <w:szCs w:val="28"/>
-        </w:rPr>
-        <w:t>cluster</w:t>
-      </w:r>
-      <w:proofErr w:type="spellEnd"/>
-      <w:r>
-        <w:rPr>
-          <w:rFonts w:ascii="Arial" w:hAnsi="Arial" w:cs="Arial"/>
-          <w:sz w:val="24"/>
-          <w:szCs w:val="28"/>
-        </w:rPr>
-        <w:t xml:space="preserve"> fueron el tándem Himalaya el cual tenía alta disponibilidad  y el IBM S/390 </w:t>
-      </w:r>
-      <w:proofErr w:type="spellStart"/>
-      <w:r>
-        <w:rPr>
-          <w:rFonts w:ascii="Arial" w:hAnsi="Arial" w:cs="Arial"/>
-          <w:sz w:val="24"/>
-          <w:szCs w:val="28"/>
-        </w:rPr>
-        <w:t>parallel</w:t>
-      </w:r>
-      <w:proofErr w:type="spellEnd"/>
-      <w:r>
-        <w:rPr>
-          <w:rFonts w:ascii="Arial" w:hAnsi="Arial" w:cs="Arial"/>
-          <w:sz w:val="24"/>
-          <w:szCs w:val="28"/>
-        </w:rPr>
-        <w:t xml:space="preserve"> </w:t>
-      </w:r>
-      <w:proofErr w:type="spellStart"/>
-      <w:r>
-        <w:rPr>
-          <w:rFonts w:ascii="Arial" w:hAnsi="Arial" w:cs="Arial"/>
-          <w:sz w:val="24"/>
-          <w:szCs w:val="28"/>
-        </w:rPr>
-        <w:t>sysplex</w:t>
-      </w:r>
-      <w:proofErr w:type="spellEnd"/>
-      <w:r>
-        <w:rPr>
-          <w:rFonts w:ascii="Arial" w:hAnsi="Arial" w:cs="Arial"/>
-          <w:sz w:val="24"/>
-          <w:szCs w:val="28"/>
-        </w:rPr>
-        <w:t>.</w:t>
+        <w:t>Otros principales desarrolladores de cluster fueron el tándem Himalaya el cual tenía alta disponibilidad  y el IBM S/390 parallel sysplex.</w:t>
       </w:r>
     </w:p>
     <w:p>
@@ -3386,7 +2440,6 @@
       <w:pPr>
         <w:pStyle w:val="Standard"/>
       </w:pPr>
-      <w:proofErr w:type="spellStart"/>
       <w:r>
         <w:rPr>
           <w:rStyle w:val="StrongEmphasis"/>
@@ -3396,33 +2449,8 @@
           <w:color w:val="333333"/>
           <w:sz w:val="24"/>
         </w:rPr>
-        <w:t>Cluster</w:t>
-      </w:r>
-      <w:proofErr w:type="spellEnd"/>
-      <w:r>
-        <w:rPr>
-          <w:rStyle w:val="StrongEmphasis"/>
-          <w:rFonts w:ascii="Arial" w:hAnsi="Arial" w:cs="Arial"/>
-          <w:b w:val="0"/>
-          <w:bCs w:val="0"/>
-          <w:color w:val="333333"/>
-          <w:sz w:val="24"/>
-        </w:rPr>
-        <w:t xml:space="preserve"> </w:t>
-      </w:r>
-      <w:proofErr w:type="spellStart"/>
-      <w:r>
-        <w:rPr>
-          <w:rStyle w:val="StrongEmphasis"/>
-          <w:rFonts w:ascii="Arial" w:hAnsi="Arial" w:cs="Arial"/>
-          <w:b w:val="0"/>
-          <w:bCs w:val="0"/>
-          <w:color w:val="333333"/>
-          <w:sz w:val="24"/>
-        </w:rPr>
-        <w:t>Beowulf</w:t>
-      </w:r>
-      <w:proofErr w:type="spellEnd"/>
+        <w:t>Cluster Beowulf</w:t>
+      </w:r>
       <w:r>
         <w:rPr>
           <w:rStyle w:val="StrongEmphasis"/>
@@ -3452,7 +2480,6 @@
         <w:pStyle w:val="Standard"/>
         <w:jc w:val="both"/>
       </w:pPr>
-      <w:proofErr w:type="gramStart"/>
       <w:r>
         <w:rPr>
           <w:rStyle w:val="StrongEmphasis"/>
@@ -3462,9 +2489,14 @@
           <w:color w:val="333333"/>
           <w:sz w:val="24"/>
         </w:rPr>
-        <w:t>la</w:t>
-      </w:r>
-      <w:proofErr w:type="gramEnd"/>
+        <w:t>la implementación de los clusters fue creado en la nasa en 1994 con hardware de tercera clase llamado cluster Beowulf con características humildes pero legendarias pues era adecuado para crear una útil supercomputadora. Con su llegada cambio la historia de la computación científica.</w:t>
+      </w:r>
+    </w:p>
+    <w:p>
+      <w:pPr>
+        <w:pStyle w:val="Standard"/>
+        <w:jc w:val="both"/>
+      </w:pPr>
       <w:r>
         <w:rPr>
           <w:rStyle w:val="StrongEmphasis"/>
@@ -3474,9 +2506,13 @@
           <w:color w:val="333333"/>
           <w:sz w:val="24"/>
         </w:rPr>
-        <w:t xml:space="preserve"> implementación de los </w:t>
-      </w:r>
-      <w:proofErr w:type="spellStart"/>
+        <w:t>El nombre de Beowulf esta inspirado en una antigua literatura anglosajona, donde los creadores Thomas Sterling y Donald Becker inician el proyecto Beowulf con el objetivo de crear una maquina que con la fuerza computacional de muchas.</w:t>
+      </w:r>
+    </w:p>
+    <w:p>
+      <w:pPr>
+        <w:pStyle w:val="Standard"/>
+      </w:pPr>
       <w:r>
         <w:rPr>
           <w:rStyle w:val="StrongEmphasis"/>
@@ -3486,9 +2522,18 @@
           <w:color w:val="333333"/>
           <w:sz w:val="24"/>
         </w:rPr>
-        <w:t>clusters</w:t>
-      </w:r>
-      <w:proofErr w:type="spellEnd"/>
+        <w:t>El éxito de proyecto Beowulf fue inmediato, se agruparon 16 procesadores Intel DX4 de unos 100MHZ, fueron interconectados con tecnología Ethernet a 10Mbps, sobre equipos viejo con Linux, con el propósito de ejecutar tareas científicas en paralelo a un precio incomparablemente bajo para su tiempo.</w:t>
+      </w:r>
+    </w:p>
+    <w:p>
+      <w:pPr>
+        <w:pStyle w:val="Standard"/>
+      </w:pPr>
+    </w:p>
+    <w:p>
+      <w:pPr>
+        <w:pStyle w:val="Standard"/>
+      </w:pPr>
       <w:r>
         <w:rPr>
           <w:rStyle w:val="StrongEmphasis"/>
@@ -3497,222 +2542,10 @@
           <w:bCs w:val="0"/>
           <w:color w:val="333333"/>
           <w:sz w:val="24"/>
-        </w:rPr>
-        <w:t xml:space="preserve"> fue creado en la nasa en 1994 con hardware de tercera clase llamado </w:t>
-      </w:r>
-      <w:proofErr w:type="spellStart"/>
-      <w:r>
-        <w:rPr>
-          <w:rStyle w:val="StrongEmphasis"/>
-          <w:rFonts w:ascii="Arial" w:hAnsi="Arial" w:cs="Arial"/>
-          <w:b w:val="0"/>
-          <w:bCs w:val="0"/>
-          <w:color w:val="333333"/>
-          <w:sz w:val="24"/>
-        </w:rPr>
-        <w:t>cluster</w:t>
-      </w:r>
-      <w:proofErr w:type="spellEnd"/>
-      <w:r>
-        <w:rPr>
-          <w:rStyle w:val="StrongEmphasis"/>
-          <w:rFonts w:ascii="Arial" w:hAnsi="Arial" w:cs="Arial"/>
-          <w:b w:val="0"/>
-          <w:bCs w:val="0"/>
-          <w:color w:val="333333"/>
-          <w:sz w:val="24"/>
-        </w:rPr>
-        <w:t xml:space="preserve"> </w:t>
-      </w:r>
-      <w:proofErr w:type="spellStart"/>
-      <w:r>
-        <w:rPr>
-          <w:rStyle w:val="StrongEmphasis"/>
-          <w:rFonts w:ascii="Arial" w:hAnsi="Arial" w:cs="Arial"/>
-          <w:b w:val="0"/>
-          <w:bCs w:val="0"/>
-          <w:color w:val="333333"/>
-          <w:sz w:val="24"/>
-        </w:rPr>
-        <w:t>Beowulf</w:t>
-      </w:r>
-      <w:proofErr w:type="spellEnd"/>
-      <w:r>
-        <w:rPr>
-          <w:rStyle w:val="StrongEmphasis"/>
-          <w:rFonts w:ascii="Arial" w:hAnsi="Arial" w:cs="Arial"/>
-          <w:b w:val="0"/>
-          <w:bCs w:val="0"/>
-          <w:color w:val="333333"/>
-          <w:sz w:val="24"/>
-        </w:rPr>
-        <w:t xml:space="preserve"> con características humildes pero legendarias pues era adecuado para crear una útil supercomputadora. Con su llegada cambio la historia de la computación científica.</w:t>
-      </w:r>
-    </w:p>
-    <w:p>
-      <w:pPr>
-        <w:pStyle w:val="Standard"/>
-        <w:jc w:val="both"/>
-      </w:pPr>
-      <w:r>
-        <w:rPr>
-          <w:rStyle w:val="StrongEmphasis"/>
-          <w:rFonts w:ascii="Arial" w:hAnsi="Arial" w:cs="Arial"/>
-          <w:b w:val="0"/>
-          <w:bCs w:val="0"/>
-          <w:color w:val="333333"/>
-          <w:sz w:val="24"/>
-        </w:rPr>
-        <w:t xml:space="preserve">El nombre de </w:t>
-      </w:r>
-      <w:proofErr w:type="spellStart"/>
-      <w:r>
-        <w:rPr>
-          <w:rStyle w:val="StrongEmphasis"/>
-          <w:rFonts w:ascii="Arial" w:hAnsi="Arial" w:cs="Arial"/>
-          <w:b w:val="0"/>
-          <w:bCs w:val="0"/>
-          <w:color w:val="333333"/>
-          <w:sz w:val="24"/>
-        </w:rPr>
-        <w:t>Beowulf</w:t>
-      </w:r>
-      <w:proofErr w:type="spellEnd"/>
-      <w:r>
-        <w:rPr>
-          <w:rStyle w:val="StrongEmphasis"/>
-          <w:rFonts w:ascii="Arial" w:hAnsi="Arial" w:cs="Arial"/>
-          <w:b w:val="0"/>
-          <w:bCs w:val="0"/>
-          <w:color w:val="333333"/>
-          <w:sz w:val="24"/>
-        </w:rPr>
-        <w:t xml:space="preserve"> esta inspirado en una antigua literatura anglosajona, donde los creadores Thomas </w:t>
-      </w:r>
-      <w:proofErr w:type="spellStart"/>
-      <w:r>
-        <w:rPr>
-          <w:rStyle w:val="StrongEmphasis"/>
-          <w:rFonts w:ascii="Arial" w:hAnsi="Arial" w:cs="Arial"/>
-          <w:b w:val="0"/>
-          <w:bCs w:val="0"/>
-          <w:color w:val="333333"/>
-          <w:sz w:val="24"/>
-        </w:rPr>
-        <w:t>Sterling</w:t>
-      </w:r>
-      <w:proofErr w:type="spellEnd"/>
-      <w:r>
-        <w:rPr>
-          <w:rStyle w:val="StrongEmphasis"/>
-          <w:rFonts w:ascii="Arial" w:hAnsi="Arial" w:cs="Arial"/>
-          <w:b w:val="0"/>
-          <w:bCs w:val="0"/>
-          <w:color w:val="333333"/>
-          <w:sz w:val="24"/>
-        </w:rPr>
-        <w:t xml:space="preserve"> y Donald Becker inician el proyecto </w:t>
-      </w:r>
-      <w:proofErr w:type="spellStart"/>
-      <w:r>
-        <w:rPr>
-          <w:rStyle w:val="StrongEmphasis"/>
-          <w:rFonts w:ascii="Arial" w:hAnsi="Arial" w:cs="Arial"/>
-          <w:b w:val="0"/>
-          <w:bCs w:val="0"/>
-          <w:color w:val="333333"/>
-          <w:sz w:val="24"/>
-        </w:rPr>
-        <w:t>Beowulf</w:t>
-      </w:r>
-      <w:proofErr w:type="spellEnd"/>
-      <w:r>
-        <w:rPr>
-          <w:rStyle w:val="StrongEmphasis"/>
-          <w:rFonts w:ascii="Arial" w:hAnsi="Arial" w:cs="Arial"/>
-          <w:b w:val="0"/>
-          <w:bCs w:val="0"/>
-          <w:color w:val="333333"/>
-          <w:sz w:val="24"/>
-        </w:rPr>
-        <w:t xml:space="preserve"> con el objetivo de crear una maquina que con la fuerza computacional de muchas.</w:t>
-      </w:r>
-    </w:p>
-    <w:p>
-      <w:pPr>
-        <w:pStyle w:val="Standard"/>
-      </w:pPr>
-      <w:r>
-        <w:rPr>
-          <w:rStyle w:val="StrongEmphasis"/>
-          <w:rFonts w:ascii="Arial" w:hAnsi="Arial" w:cs="Arial"/>
-          <w:b w:val="0"/>
-          <w:bCs w:val="0"/>
-          <w:color w:val="333333"/>
-          <w:sz w:val="24"/>
-        </w:rPr>
-        <w:t xml:space="preserve">El éxito de proyecto </w:t>
-      </w:r>
-      <w:proofErr w:type="spellStart"/>
-      <w:r>
-        <w:rPr>
-          <w:rStyle w:val="StrongEmphasis"/>
-          <w:rFonts w:ascii="Arial" w:hAnsi="Arial" w:cs="Arial"/>
-          <w:b w:val="0"/>
-          <w:bCs w:val="0"/>
-          <w:color w:val="333333"/>
-          <w:sz w:val="24"/>
-        </w:rPr>
-        <w:t>Beowulf</w:t>
-      </w:r>
-      <w:proofErr w:type="spellEnd"/>
-      <w:r>
-        <w:rPr>
-          <w:rStyle w:val="StrongEmphasis"/>
-          <w:rFonts w:ascii="Arial" w:hAnsi="Arial" w:cs="Arial"/>
-          <w:b w:val="0"/>
-          <w:bCs w:val="0"/>
-          <w:color w:val="333333"/>
-          <w:sz w:val="24"/>
-        </w:rPr>
-        <w:t xml:space="preserve"> fue inmediato, se agruparon 16 procesadores Intel DX4 de unos 100MHZ, fueron interconectados con tecnología Ethernet a 10Mbps, sobre equipos viejo con Linux, con el propósito de ejecutar tareas científicas en paralelo a un precio incomparablemente bajo para su tiempo.</w:t>
-      </w:r>
-    </w:p>
-    <w:p>
-      <w:pPr>
-        <w:pStyle w:val="Standard"/>
-      </w:pPr>
-    </w:p>
-    <w:p>
-      <w:pPr>
-        <w:pStyle w:val="Standard"/>
-      </w:pPr>
-      <w:r>
-        <w:rPr>
-          <w:rStyle w:val="StrongEmphasis"/>
-          <w:rFonts w:ascii="Arial" w:hAnsi="Arial" w:cs="Arial"/>
-          <w:b w:val="0"/>
-          <w:bCs w:val="0"/>
-          <w:color w:val="333333"/>
-          <w:sz w:val="24"/>
-          <w:szCs w:val="24"/>
-        </w:rPr>
-        <w:t xml:space="preserve">Berkeley </w:t>
-      </w:r>
-      <w:proofErr w:type="spellStart"/>
-      <w:r>
-        <w:rPr>
-          <w:rStyle w:val="StrongEmphasis"/>
-          <w:rFonts w:ascii="Arial" w:hAnsi="Arial" w:cs="Arial"/>
-          <w:b w:val="0"/>
-          <w:bCs w:val="0"/>
-          <w:color w:val="333333"/>
-          <w:sz w:val="24"/>
-          <w:szCs w:val="24"/>
-        </w:rPr>
-        <w:t>Now</w:t>
-      </w:r>
-      <w:proofErr w:type="spellEnd"/>
+          <w:szCs w:val="24"/>
+        </w:rPr>
+        <w:t>Berkeley Now</w:t>
+      </w:r>
       <w:r>
         <w:rPr>
           <w:rStyle w:val="StrongEmphasis"/>
@@ -3753,87 +2586,7 @@
           <w:szCs w:val="24"/>
           <w:lang w:val="es-ES" w:eastAsia="es-ES"/>
         </w:rPr>
-        <w:t xml:space="preserve">El sistema NOW de Berkeley estuvo conformado por 105 estaciones de trabajo </w:t>
-      </w:r>
-      <w:proofErr w:type="spellStart"/>
-      <w:r>
-        <w:rPr>
-          <w:rFonts w:ascii="Arial" w:hAnsi="Arial" w:cs="Arial"/>
-          <w:sz w:val="24"/>
-          <w:szCs w:val="24"/>
-          <w:lang w:val="es-ES" w:eastAsia="es-ES"/>
-        </w:rPr>
-        <w:t>Sun</w:t>
-      </w:r>
-      <w:proofErr w:type="spellEnd"/>
-      <w:r>
-        <w:rPr>
-          <w:rFonts w:ascii="Arial" w:hAnsi="Arial" w:cs="Arial"/>
-          <w:sz w:val="24"/>
-          <w:szCs w:val="24"/>
-          <w:lang w:val="es-ES" w:eastAsia="es-ES"/>
-        </w:rPr>
-        <w:t xml:space="preserve"> Ultra 170, conectadas a través de una red </w:t>
-      </w:r>
-      <w:proofErr w:type="spellStart"/>
-      <w:r>
-        <w:rPr>
-          <w:rFonts w:ascii="Arial" w:hAnsi="Arial" w:cs="Arial"/>
-          <w:sz w:val="24"/>
-          <w:szCs w:val="24"/>
-          <w:lang w:val="es-ES" w:eastAsia="es-ES"/>
-        </w:rPr>
-        <w:t>Myrinet</w:t>
-      </w:r>
-      <w:proofErr w:type="spellEnd"/>
-      <w:r>
-        <w:rPr>
-          <w:rFonts w:ascii="Arial" w:hAnsi="Arial" w:cs="Arial"/>
-          <w:sz w:val="24"/>
-          <w:szCs w:val="24"/>
-          <w:lang w:val="es-ES" w:eastAsia="es-ES"/>
-        </w:rPr>
-        <w:t xml:space="preserve">. Cada estación de trabajo contenía un microprocesador Ultra1 de 167 MHz, caché de nivel 2 de 512 KB, 128 MB de memoria, dos discos de 2,3 GB tarjetas de red Ethernet y </w:t>
-      </w:r>
-      <w:proofErr w:type="spellStart"/>
-      <w:r>
-        <w:rPr>
-          <w:rFonts w:ascii="Arial" w:hAnsi="Arial" w:cs="Arial"/>
-          <w:sz w:val="24"/>
-          <w:szCs w:val="24"/>
-          <w:lang w:val="es-ES" w:eastAsia="es-ES"/>
-        </w:rPr>
-        <w:t>Myrinet</w:t>
-      </w:r>
-      <w:proofErr w:type="spellEnd"/>
-      <w:r>
-        <w:rPr>
-          <w:rFonts w:ascii="Arial" w:hAnsi="Arial" w:cs="Arial"/>
-          <w:sz w:val="24"/>
-          <w:szCs w:val="24"/>
-          <w:lang w:val="es-ES" w:eastAsia="es-ES"/>
-        </w:rPr>
-        <w:t xml:space="preserve">. En abril de 1997, NOW logró un rendimiento de 10 </w:t>
-      </w:r>
-      <w:proofErr w:type="spellStart"/>
-      <w:r>
-        <w:rPr>
-          <w:rFonts w:ascii="Arial" w:hAnsi="Arial" w:cs="Arial"/>
-          <w:sz w:val="24"/>
-          <w:szCs w:val="24"/>
-          <w:lang w:val="es-ES" w:eastAsia="es-ES"/>
-        </w:rPr>
-        <w:t>Gflops</w:t>
-      </w:r>
-      <w:proofErr w:type="spellEnd"/>
-      <w:r>
-        <w:rPr>
-          <w:rFonts w:ascii="Arial" w:hAnsi="Arial" w:cs="Arial"/>
-          <w:sz w:val="24"/>
-          <w:szCs w:val="24"/>
-          <w:lang w:val="es-ES" w:eastAsia="es-ES"/>
-        </w:rPr>
-        <w:t>.</w:t>
+        <w:t>El sistema NOW de Berkeley estuvo conformado por 105 estaciones de trabajo Sun Ultra 170, conectadas a través de una red Myrinet. Cada estación de trabajo contenía un microprocesador Ultra1 de 167 MHz, caché de nivel 2 de 512 KB, 128 MB de memoria, dos discos de 2,3 GB tarjetas de red Ethernet y Myrinet. En abril de 1997, NOW logró un rendimiento de 10 Gflops.</w:t>
       </w:r>
     </w:p>
     <w:p>
@@ -3914,29 +2667,7 @@
           <w:szCs w:val="24"/>
           <w:lang w:val="es-ES" w:eastAsia="es-ES"/>
         </w:rPr>
-        <w:t xml:space="preserve">Durante el año 2003, el </w:t>
-      </w:r>
-      <w:proofErr w:type="spellStart"/>
-      <w:r>
-        <w:rPr>
-          <w:rFonts w:ascii="Arial" w:hAnsi="Arial" w:cs="Arial"/>
-          <w:color w:val="000000"/>
-          <w:sz w:val="24"/>
-          <w:szCs w:val="24"/>
-          <w:lang w:val="es-ES" w:eastAsia="es-ES"/>
-        </w:rPr>
-        <w:t>cluster</w:t>
-      </w:r>
-      <w:proofErr w:type="spellEnd"/>
-      <w:r>
-        <w:rPr>
-          <w:rFonts w:ascii="Arial" w:hAnsi="Arial" w:cs="Arial"/>
-          <w:color w:val="000000"/>
-          <w:sz w:val="24"/>
-          <w:szCs w:val="24"/>
-          <w:lang w:val="es-ES" w:eastAsia="es-ES"/>
-        </w:rPr>
-        <w:t xml:space="preserve"> Google llegó a estar conformado por más de 1,5 millones de computadores personales. Una consulta en Google lee en promedio cientos de mega bytes y consume algunos billones de ciclos de CPU.</w:t>
+        <w:t>Durante el año 2003, el cluster Google llegó a estar conformado por más de 1,5 millones de computadores personales. Una consulta en Google lee en promedio cientos de mega bytes y consume algunos billones de ciclos de CPU.</w:t>
       </w:r>
     </w:p>
     <w:p>
@@ -3953,9 +2684,8 @@
         <w:shd w:val="clear" w:color="auto" w:fill="FFFFFF"/>
         <w:spacing w:after="72" w:line="288" w:lineRule="atLeast"/>
       </w:pPr>
-      <w:bookmarkStart w:id="0" w:name="__DdeLink__214_131059155"/>
-      <w:bookmarkEnd w:id="0"/>
-      <w:proofErr w:type="spellStart"/>
+      <w:bookmarkStart w:id="1" w:name="__DdeLink__214_131059155"/>
+      <w:bookmarkEnd w:id="1"/>
       <w:r>
         <w:rPr>
           <w:rFonts w:ascii="Arial" w:eastAsia="Times New Roman" w:hAnsi="Arial" w:cs="Arial"/>
@@ -3964,18 +2694,7 @@
           <w:szCs w:val="24"/>
           <w:lang w:val="es-ES" w:eastAsia="es-ES"/>
         </w:rPr>
-        <w:t>Cluster</w:t>
-      </w:r>
-      <w:proofErr w:type="spellEnd"/>
-      <w:r>
-        <w:rPr>
-          <w:rFonts w:ascii="Arial" w:eastAsia="Times New Roman" w:hAnsi="Arial" w:cs="Arial"/>
-          <w:color w:val="000000"/>
-          <w:sz w:val="24"/>
-          <w:szCs w:val="24"/>
-          <w:lang w:val="es-ES" w:eastAsia="es-ES"/>
-        </w:rPr>
-        <w:t xml:space="preserve"> PS2</w:t>
+        <w:t>Cluster PS2</w:t>
       </w:r>
       <w:r>
         <w:rPr>
@@ -4014,87 +2733,7 @@
           <w:szCs w:val="24"/>
           <w:lang w:val="es-ES" w:eastAsia="es-ES"/>
         </w:rPr>
-        <w:t xml:space="preserve">En el año 2004, en la Universidad de Illinois  (Estados Unidos), se exploró el uso de consolas Play </w:t>
-      </w:r>
-      <w:proofErr w:type="spellStart"/>
-      <w:r>
-        <w:rPr>
-          <w:rFonts w:ascii="Arial" w:hAnsi="Arial" w:cs="Arial"/>
-          <w:sz w:val="24"/>
-          <w:szCs w:val="24"/>
-          <w:lang w:val="es-ES" w:eastAsia="es-ES"/>
-        </w:rPr>
-        <w:t>Station</w:t>
-      </w:r>
-      <w:proofErr w:type="spellEnd"/>
-      <w:r>
-        <w:rPr>
-          <w:rFonts w:ascii="Arial" w:hAnsi="Arial" w:cs="Arial"/>
-          <w:sz w:val="24"/>
-          <w:szCs w:val="24"/>
-          <w:lang w:val="es-ES" w:eastAsia="es-ES"/>
-        </w:rPr>
-        <w:t xml:space="preserve"> 2(PS2) en cómputo científico y visualización de alta resolución. Se construyó un </w:t>
-      </w:r>
-      <w:proofErr w:type="spellStart"/>
-      <w:r>
-        <w:rPr>
-          <w:rFonts w:ascii="Arial" w:hAnsi="Arial" w:cs="Arial"/>
-          <w:sz w:val="24"/>
-          <w:szCs w:val="24"/>
-          <w:lang w:val="es-ES" w:eastAsia="es-ES"/>
-        </w:rPr>
-        <w:t>cluster</w:t>
-      </w:r>
-      <w:proofErr w:type="spellEnd"/>
-      <w:r>
-        <w:rPr>
-          <w:rFonts w:ascii="Arial" w:hAnsi="Arial" w:cs="Arial"/>
-          <w:sz w:val="24"/>
-          <w:szCs w:val="24"/>
-          <w:lang w:val="es-ES" w:eastAsia="es-ES"/>
-        </w:rPr>
-        <w:t xml:space="preserve"> conformado por 70 PS2; utilizando Sony Linux Kit (basado en Linux </w:t>
-      </w:r>
-      <w:proofErr w:type="spellStart"/>
-      <w:r>
-        <w:rPr>
-          <w:rFonts w:ascii="Arial" w:hAnsi="Arial" w:cs="Arial"/>
-          <w:sz w:val="24"/>
-          <w:szCs w:val="24"/>
-          <w:lang w:val="es-ES" w:eastAsia="es-ES"/>
-        </w:rPr>
-        <w:t>Kondora</w:t>
-      </w:r>
-      <w:proofErr w:type="spellEnd"/>
-      <w:r>
-        <w:rPr>
-          <w:rFonts w:ascii="Arial" w:hAnsi="Arial" w:cs="Arial"/>
-          <w:sz w:val="24"/>
-          <w:szCs w:val="24"/>
-          <w:lang w:val="es-ES" w:eastAsia="es-ES"/>
-        </w:rPr>
-        <w:t xml:space="preserve"> y Linux Red </w:t>
-      </w:r>
-      <w:proofErr w:type="spellStart"/>
-      <w:r>
-        <w:rPr>
-          <w:rFonts w:ascii="Arial" w:hAnsi="Arial" w:cs="Arial"/>
-          <w:sz w:val="24"/>
-          <w:szCs w:val="24"/>
-          <w:lang w:val="es-ES" w:eastAsia="es-ES"/>
-        </w:rPr>
-        <w:t>Hat</w:t>
-      </w:r>
-      <w:proofErr w:type="spellEnd"/>
-      <w:r>
-        <w:rPr>
-          <w:rFonts w:ascii="Arial" w:hAnsi="Arial" w:cs="Arial"/>
-          <w:sz w:val="24"/>
-          <w:szCs w:val="24"/>
-          <w:lang w:val="es-ES" w:eastAsia="es-ES"/>
-        </w:rPr>
-        <w:t>) y MPI.</w:t>
+        <w:t>En el año 2004, en la Universidad de Illinois  (Estados Unidos), se exploró el uso de consolas Play Station 2(PS2) en cómputo científico y visualización de alta resolución. Se construyó un cluster conformado por 70 PS2; utilizando Sony Linux Kit (basado en Linux Kondora y Linux Red Hat) y MPI.</w:t>
       </w:r>
     </w:p>
     <w:p>
@@ -4110,7 +2749,6 @@
         <w:shd w:val="clear" w:color="auto" w:fill="FFFFFF"/>
         <w:spacing w:after="72" w:line="288" w:lineRule="atLeast"/>
       </w:pPr>
-      <w:proofErr w:type="spellStart"/>
       <w:r>
         <w:rPr>
           <w:rFonts w:ascii="Arial" w:eastAsia="Times New Roman" w:hAnsi="Arial" w:cs="Arial"/>
@@ -4119,18 +2757,7 @@
           <w:szCs w:val="24"/>
           <w:lang w:val="es-ES" w:eastAsia="es-ES"/>
         </w:rPr>
-        <w:t>Cluster</w:t>
-      </w:r>
-      <w:proofErr w:type="spellEnd"/>
-      <w:r>
-        <w:rPr>
-          <w:rFonts w:ascii="Arial" w:eastAsia="Times New Roman" w:hAnsi="Arial" w:cs="Arial"/>
-          <w:color w:val="000000"/>
-          <w:sz w:val="24"/>
-          <w:szCs w:val="24"/>
-          <w:lang w:val="es-ES" w:eastAsia="es-ES"/>
-        </w:rPr>
-        <w:t xml:space="preserve"> X</w:t>
+        <w:t>Cluster X</w:t>
       </w:r>
       <w:r>
         <w:rPr>
@@ -4169,67 +2796,7 @@
           <w:szCs w:val="24"/>
           <w:lang w:val="es-ES" w:eastAsia="es-ES"/>
         </w:rPr>
-        <w:t xml:space="preserve">Fue desarrollado en el 2003 por el Tecnológico de Virginia, su instalación fue realizada por estudiantes de ese instituto. Es catalogado por “TOP 500” en noviembre del 2004 considerado el séptimo sistema más rápido del mundo, sin embargo, en julio del 2005 se desplaza a la posición catorce. Esta constituido por 2200 procesadores Apple G5 de 2.3 GHz. Utiliza dos redes: </w:t>
-      </w:r>
-      <w:proofErr w:type="spellStart"/>
-      <w:r>
-        <w:rPr>
-          <w:rFonts w:ascii="Arial" w:hAnsi="Arial" w:cs="Arial"/>
-          <w:sz w:val="24"/>
-          <w:szCs w:val="24"/>
-          <w:lang w:val="es-ES" w:eastAsia="es-ES"/>
-        </w:rPr>
-        <w:t>Infiniban</w:t>
-      </w:r>
-      <w:proofErr w:type="spellEnd"/>
-      <w:r>
-        <w:rPr>
-          <w:rFonts w:ascii="Arial" w:hAnsi="Arial" w:cs="Arial"/>
-          <w:sz w:val="24"/>
-          <w:szCs w:val="24"/>
-          <w:lang w:val="es-ES" w:eastAsia="es-ES"/>
-        </w:rPr>
-        <w:t xml:space="preserve"> 4x para las comunicaciones entre procesos y Gigabit Ethernet en la administración. </w:t>
-      </w:r>
-      <w:proofErr w:type="spellStart"/>
-      <w:r>
-        <w:rPr>
-          <w:rFonts w:ascii="Arial" w:hAnsi="Arial" w:cs="Arial"/>
-          <w:sz w:val="24"/>
-          <w:szCs w:val="24"/>
-          <w:lang w:val="es-ES" w:eastAsia="es-ES"/>
-        </w:rPr>
-        <w:t>Cluster</w:t>
-      </w:r>
-      <w:proofErr w:type="spellEnd"/>
-      <w:r>
-        <w:rPr>
-          <w:rFonts w:ascii="Arial" w:hAnsi="Arial" w:cs="Arial"/>
-          <w:sz w:val="24"/>
-          <w:szCs w:val="24"/>
-          <w:lang w:val="es-ES" w:eastAsia="es-ES"/>
-        </w:rPr>
-        <w:t xml:space="preserve"> X posee 4 TB de memoria RAM y 176 TB de disco duro, su rendimiento es de 12,25TFlops. Se lo conoce también como </w:t>
-      </w:r>
-      <w:proofErr w:type="spellStart"/>
-      <w:r>
-        <w:rPr>
-          <w:rFonts w:ascii="Arial" w:hAnsi="Arial" w:cs="Arial"/>
-          <w:sz w:val="24"/>
-          <w:szCs w:val="24"/>
-          <w:lang w:val="es-ES" w:eastAsia="es-ES"/>
-        </w:rPr>
-        <w:t>Terascale</w:t>
-      </w:r>
-      <w:proofErr w:type="spellEnd"/>
-      <w:r>
-        <w:rPr>
-          <w:rFonts w:ascii="Arial" w:hAnsi="Arial" w:cs="Arial"/>
-          <w:sz w:val="24"/>
-          <w:szCs w:val="24"/>
-          <w:lang w:val="es-ES" w:eastAsia="es-ES"/>
-        </w:rPr>
-        <w:t>.</w:t>
+        <w:t>Fue desarrollado en el 2003 por el Tecnológico de Virginia, su instalación fue realizada por estudiantes de ese instituto. Es catalogado por “TOP 500” en noviembre del 2004 considerado el séptimo sistema más rápido del mundo, sin embargo, en julio del 2005 se desplaza a la posición catorce. Esta constituido por 2200 procesadores Apple G5 de 2.3 GHz. Utiliza dos redes: Infiniban 4x para las comunicaciones entre procesos y Gigabit Ethernet en la administración. Cluster X posee 4 TB de memoria RAM y 176 TB de disco duro, su rendimiento es de 12,25TFlops. Se lo conoce también como Terascale.</w:t>
       </w:r>
     </w:p>
     <w:p>
@@ -4303,67 +2870,7 @@
           <w:szCs w:val="24"/>
           <w:lang w:val="es-ES" w:eastAsia="es-ES"/>
         </w:rPr>
-        <w:t xml:space="preserve">En el año 2007 se creó la Red Española de Supercomputación, compuesta por 7 </w:t>
-      </w:r>
-      <w:proofErr w:type="spellStart"/>
-      <w:r>
-        <w:rPr>
-          <w:rFonts w:ascii="Arial" w:hAnsi="Arial" w:cs="Arial"/>
-          <w:sz w:val="24"/>
-          <w:szCs w:val="24"/>
-          <w:lang w:val="es-ES" w:eastAsia="es-ES"/>
-        </w:rPr>
-        <w:t>clusters</w:t>
-      </w:r>
-      <w:proofErr w:type="spellEnd"/>
-      <w:r>
-        <w:rPr>
-          <w:rFonts w:ascii="Arial" w:hAnsi="Arial" w:cs="Arial"/>
-          <w:sz w:val="24"/>
-          <w:szCs w:val="24"/>
-          <w:lang w:val="es-ES" w:eastAsia="es-ES"/>
-        </w:rPr>
-        <w:t xml:space="preserve">  distribuidos en distintas instituciones españolas. La actualización de </w:t>
-      </w:r>
-      <w:proofErr w:type="spellStart"/>
-      <w:r>
-        <w:rPr>
-          <w:rFonts w:ascii="Arial" w:hAnsi="Arial" w:cs="Arial"/>
-          <w:sz w:val="24"/>
-          <w:szCs w:val="24"/>
-          <w:lang w:val="es-ES" w:eastAsia="es-ES"/>
-        </w:rPr>
-        <w:t>Magerit</w:t>
-      </w:r>
-      <w:proofErr w:type="spellEnd"/>
-      <w:r>
-        <w:rPr>
-          <w:rFonts w:ascii="Arial" w:hAnsi="Arial" w:cs="Arial"/>
-          <w:sz w:val="24"/>
-          <w:szCs w:val="24"/>
-          <w:lang w:val="es-ES" w:eastAsia="es-ES"/>
-        </w:rPr>
-        <w:t xml:space="preserve"> en 2011 mantiene la arquitectura </w:t>
-      </w:r>
-      <w:proofErr w:type="spellStart"/>
-      <w:r>
-        <w:rPr>
-          <w:rFonts w:ascii="Arial" w:hAnsi="Arial" w:cs="Arial"/>
-          <w:sz w:val="24"/>
-          <w:szCs w:val="24"/>
-          <w:lang w:val="es-ES" w:eastAsia="es-ES"/>
-        </w:rPr>
-        <w:t>cluster</w:t>
-      </w:r>
-      <w:proofErr w:type="spellEnd"/>
-      <w:r>
-        <w:rPr>
-          <w:rFonts w:ascii="Arial" w:hAnsi="Arial" w:cs="Arial"/>
-          <w:sz w:val="24"/>
-          <w:szCs w:val="24"/>
-          <w:lang w:val="es-ES" w:eastAsia="es-ES"/>
-        </w:rPr>
-        <w:t xml:space="preserve"> por su versatilidad y reemplazando los elementos de cómputo por nodos IBM PS702 con Esto demuestra la sencillez y flexibilidad de la arquitectura: actualizando de 72TFlops lo que le convierte en el más poderoso de España. Procesadores POWER a 3,0 GHz y logrando un rendimiento más algunos elementos se obtienen sistemas más potentes sin grandes complicaciones.</w:t>
+        <w:t>En el año 2007 se creó la Red Española de Supercomputación, compuesta por 7 clusters  distribuidos en distintas instituciones españolas. La actualización de Magerit en 2011 mantiene la arquitectura cluster por su versatilidad y reemplazando los elementos de cómputo por nodos IBM PS702 con Esto demuestra la sencillez y flexibilidad de la arquitectura: actualizando de 72TFlops lo que le convierte en el más poderoso de España. Procesadores POWER a 3,0 GHz y logrando un rendimiento más algunos elementos se obtienen sistemas más potentes sin grandes complicaciones.</w:t>
       </w:r>
     </w:p>
     <w:p>
@@ -4380,7 +2887,6 @@
         <w:shd w:val="clear" w:color="auto" w:fill="FFFFFF"/>
         <w:spacing w:after="72" w:line="288" w:lineRule="atLeast"/>
       </w:pPr>
-      <w:proofErr w:type="spellStart"/>
       <w:r>
         <w:rPr>
           <w:rFonts w:ascii="Arial" w:eastAsia="Times New Roman" w:hAnsi="Arial" w:cs="Arial"/>
@@ -4391,7 +2897,6 @@
         </w:rPr>
         <w:t>Thunder</w:t>
       </w:r>
-      <w:proofErr w:type="spellEnd"/>
       <w:r>
         <w:rPr>
           <w:rFonts w:ascii="Arial" w:eastAsia="Times New Roman" w:hAnsi="Arial" w:cs="Arial"/>
@@ -4422,7 +2927,6 @@
         <w:spacing w:before="96" w:after="120" w:line="288" w:lineRule="atLeast"/>
         <w:jc w:val="both"/>
       </w:pPr>
-      <w:proofErr w:type="spellStart"/>
       <w:r>
         <w:rPr>
           <w:rFonts w:ascii="Arial" w:hAnsi="Arial" w:cs="Arial"/>
@@ -4430,77 +2934,7 @@
           <w:szCs w:val="24"/>
           <w:lang w:val="es-ES" w:eastAsia="es-ES"/>
         </w:rPr>
-        <w:t>Thunder</w:t>
-      </w:r>
-      <w:proofErr w:type="spellEnd"/>
-      <w:r>
-        <w:rPr>
-          <w:rFonts w:ascii="Arial" w:hAnsi="Arial" w:cs="Arial"/>
-          <w:sz w:val="24"/>
-          <w:szCs w:val="24"/>
-          <w:lang w:val="es-ES" w:eastAsia="es-ES"/>
-        </w:rPr>
-        <w:t xml:space="preserve"> fue construido por el Laboratorio Nacional Lawrence </w:t>
-      </w:r>
-      <w:proofErr w:type="spellStart"/>
-      <w:r>
-        <w:rPr>
-          <w:rFonts w:ascii="Arial" w:hAnsi="Arial" w:cs="Arial"/>
-          <w:sz w:val="24"/>
-          <w:szCs w:val="24"/>
-          <w:lang w:val="es-ES" w:eastAsia="es-ES"/>
-        </w:rPr>
-        <w:t>Livermore</w:t>
-      </w:r>
-      <w:proofErr w:type="spellEnd"/>
-      <w:r>
-        <w:rPr>
-          <w:rFonts w:ascii="Arial" w:hAnsi="Arial" w:cs="Arial"/>
-          <w:sz w:val="24"/>
-          <w:szCs w:val="24"/>
-          <w:lang w:val="es-ES" w:eastAsia="es-ES"/>
-        </w:rPr>
-        <w:t xml:space="preserve"> de la Universidad de California. Está conformado por 4096 procesadores Intel Itanium2 Tiger4 de 1,4 GHz. Utiliza una red basada en tecnología </w:t>
-      </w:r>
-      <w:proofErr w:type="spellStart"/>
-      <w:r>
-        <w:rPr>
-          <w:rFonts w:ascii="Arial" w:hAnsi="Arial" w:cs="Arial"/>
-          <w:sz w:val="24"/>
-          <w:szCs w:val="24"/>
-          <w:lang w:val="es-ES" w:eastAsia="es-ES"/>
-        </w:rPr>
-        <w:t>Quadrics</w:t>
-      </w:r>
-      <w:proofErr w:type="spellEnd"/>
-      <w:r>
-        <w:rPr>
-          <w:rFonts w:ascii="Arial" w:hAnsi="Arial" w:cs="Arial"/>
-          <w:sz w:val="24"/>
-          <w:szCs w:val="24"/>
-          <w:lang w:val="es-ES" w:eastAsia="es-ES"/>
-        </w:rPr>
-        <w:t>. Su rendimiento es de 19,94 </w:t>
-      </w:r>
-      <w:proofErr w:type="spellStart"/>
-      <w:r>
-        <w:rPr>
-          <w:rFonts w:ascii="Arial" w:hAnsi="Arial" w:cs="Arial"/>
-          <w:sz w:val="24"/>
-          <w:szCs w:val="24"/>
-          <w:lang w:val="es-ES" w:eastAsia="es-ES"/>
-        </w:rPr>
-        <w:t>TFlops</w:t>
-      </w:r>
-      <w:proofErr w:type="spellEnd"/>
-      <w:r>
-        <w:rPr>
-          <w:rFonts w:ascii="Arial" w:hAnsi="Arial" w:cs="Arial"/>
-          <w:sz w:val="24"/>
-          <w:szCs w:val="24"/>
-          <w:lang w:val="es-ES" w:eastAsia="es-ES"/>
-        </w:rPr>
-        <w:t>. Se ubicó en la segunda posición del «TOP 500» durante junio de 2004, luego en la quinta posición en noviembre de 2004 y en la lista de julio de 2005 se ubicó en la séptima posición.</w:t>
+        <w:t>Thunder fue construido por el Laboratorio Nacional Lawrence Livermore de la Universidad de California. Está conformado por 4096 procesadores Intel Itanium2 Tiger4 de 1,4 GHz. Utiliza una red basada en tecnología Quadrics. Su rendimiento es de 19,94 TFlops. Se ubicó en la segunda posición del «TOP 500» durante junio de 2004, luego en la quinta posición en noviembre de 2004 y en la lista de julio de 2005 se ubicó en la séptima posición.</w:t>
       </w:r>
     </w:p>
     <w:p>
@@ -4575,47 +3009,7 @@
           <w:szCs w:val="24"/>
           <w:lang w:val="es-ES" w:eastAsia="es-ES"/>
         </w:rPr>
-        <w:t xml:space="preserve"> construido en el año 2002 por el Laboratorio Nacional Los Álamos, Estados Unidos. Está constituido por 8192 procesadores </w:t>
-      </w:r>
-      <w:proofErr w:type="spellStart"/>
-      <w:r>
-        <w:rPr>
-          <w:rFonts w:ascii="Arial" w:hAnsi="Arial" w:cs="Arial"/>
-          <w:sz w:val="24"/>
-          <w:szCs w:val="24"/>
-          <w:lang w:val="es-ES" w:eastAsia="es-ES"/>
-        </w:rPr>
-        <w:t>AlphaServer</w:t>
-      </w:r>
-      <w:proofErr w:type="spellEnd"/>
-      <w:r>
-        <w:rPr>
-          <w:rFonts w:ascii="Arial" w:hAnsi="Arial" w:cs="Arial"/>
-          <w:sz w:val="24"/>
-          <w:szCs w:val="24"/>
-          <w:lang w:val="es-ES" w:eastAsia="es-ES"/>
-        </w:rPr>
-        <w:t> SC45 de 1,25 GHz. Su rendimiento es de 13,88 </w:t>
-      </w:r>
-      <w:proofErr w:type="spellStart"/>
-      <w:r>
-        <w:rPr>
-          <w:rFonts w:ascii="Arial" w:hAnsi="Arial" w:cs="Arial"/>
-          <w:sz w:val="24"/>
-          <w:szCs w:val="24"/>
-          <w:lang w:val="es-ES" w:eastAsia="es-ES"/>
-        </w:rPr>
-        <w:t>TFlops</w:t>
-      </w:r>
-      <w:proofErr w:type="spellEnd"/>
-      <w:r>
-        <w:rPr>
-          <w:rFonts w:ascii="Arial" w:hAnsi="Arial" w:cs="Arial"/>
-          <w:sz w:val="24"/>
-          <w:szCs w:val="24"/>
-          <w:lang w:val="es-ES" w:eastAsia="es-ES"/>
-        </w:rPr>
-        <w:t>. Se ubicó en la segunda posición del «TOP 500» durante junio y noviembre de 2003, luego en la tercera posición en junio de 2004, en la sexta posición en noviembre de 2004 y en la duodécima posición en julio de 2005.</w:t>
+        <w:t xml:space="preserve"> construido en el año 2002 por el Laboratorio Nacional Los Álamos, Estados Unidos. Está constituido por 8192 procesadores AlphaServer SC45 de 1,25 GHz. Su rendimiento es de 13,88 TFlops. Se ubicó en la segunda posición del «TOP 500» durante junio y noviembre de 2003, luego en la tercera posición en junio de 2004, en la sexta posición en noviembre de 2004 y en la duodécima posición en julio de 2005.</w:t>
       </w:r>
     </w:p>
     <w:p>
@@ -4720,161 +3114,101 @@
         <w:pStyle w:val="Standard"/>
         <w:spacing w:line="100" w:lineRule="atLeast"/>
       </w:pPr>
-      <w:proofErr w:type="spellStart"/>
       <w:r>
         <w:rPr>
           <w:rFonts w:ascii="Arial" w:hAnsi="Arial" w:cs="Arial"/>
           <w:b/>
           <w:sz w:val="24"/>
         </w:rPr>
+        <w:t>Cluster en aplicaciones científicas.</w:t>
+      </w:r>
+    </w:p>
+    <w:p>
+      <w:pPr>
+        <w:pStyle w:val="Standard"/>
+        <w:spacing w:line="100" w:lineRule="atLeast"/>
+        <w:jc w:val="both"/>
+      </w:pPr>
+      <w:r>
+        <w:rPr>
+          <w:rFonts w:ascii="Arial" w:hAnsi="Arial" w:cs="Arial"/>
+          <w:sz w:val="24"/>
+        </w:rPr>
+        <w:t>Se suelen caracterizar por ser aplicaciones computacionalmente intensivas, Sus necesidades de recursos son muy importantes para almacenar y especialmente memoria.</w:t>
+      </w:r>
+    </w:p>
+    <w:p>
+      <w:pPr>
+        <w:pStyle w:val="Standard"/>
+        <w:spacing w:line="100" w:lineRule="atLeast"/>
+        <w:jc w:val="both"/>
+      </w:pPr>
+      <w:r>
+        <w:rPr>
+          <w:rFonts w:ascii="Arial" w:hAnsi="Arial" w:cs="Arial"/>
+          <w:sz w:val="24"/>
+        </w:rPr>
+        <w:t>Requieren nodos y sistemas dedicados, en entornos HPC y HTC. Suelen estar controlados los recursos por planificadores tipo Maui y gestores de recursos tipo PBS.</w:t>
+      </w:r>
+    </w:p>
+    <w:p>
+      <w:pPr>
+        <w:pStyle w:val="Standard"/>
+        <w:spacing w:line="100" w:lineRule="atLeast"/>
+        <w:jc w:val="both"/>
+      </w:pPr>
+      <w:r>
+        <w:rPr>
+          <w:rFonts w:ascii="Arial" w:hAnsi="Arial" w:cs="Arial"/>
+          <w:sz w:val="24"/>
+        </w:rPr>
+        <w:t>Son en muchas ocasiones códigos legacy, difíciles de mantener, ya que los dominios de aplicación suelen ser difícilmente paralelizables.</w:t>
+      </w:r>
+    </w:p>
+    <w:p>
+      <w:pPr>
+        <w:pStyle w:val="Standard"/>
+        <w:spacing w:line="100" w:lineRule="atLeast"/>
+        <w:jc w:val="both"/>
+      </w:pPr>
+      <w:r>
+        <w:rPr>
+          <w:rFonts w:ascii="Arial" w:hAnsi="Arial" w:cs="Arial"/>
+          <w:sz w:val="24"/>
+        </w:rPr>
+        <w:t>Ejemplos: Simulaciones (Earth Si</w:t>
+      </w:r>
+      <w:r>
+        <w:rPr>
+          <w:rFonts w:ascii="Arial" w:hAnsi="Arial" w:cs="Arial"/>
+          <w:sz w:val="24"/>
+        </w:rPr>
+        <w:t>mulator), genómica computacional, predicción meteorológica (MM5), simulación de corrientes y vertidos en el mar, aplicaciones en química computacional.</w:t>
+      </w:r>
+    </w:p>
+    <w:p>
+      <w:pPr>
+        <w:pStyle w:val="Standard"/>
+      </w:pPr>
+    </w:p>
+    <w:p>
+      <w:pPr>
+        <w:pStyle w:val="Standard"/>
+      </w:pPr>
+      <w:r>
+        <w:rPr>
+          <w:rFonts w:ascii="Arial" w:hAnsi="Arial" w:cs="Arial"/>
+          <w:b/>
+          <w:sz w:val="24"/>
+        </w:rPr>
         <w:t>Cluster</w:t>
       </w:r>
-      <w:proofErr w:type="spellEnd"/>
       <w:r>
         <w:rPr>
           <w:rFonts w:ascii="Arial" w:hAnsi="Arial" w:cs="Arial"/>
           <w:b/>
           <w:sz w:val="24"/>
         </w:rPr>
-        <w:t xml:space="preserve"> en aplicaciones científicas.</w:t>
-      </w:r>
-    </w:p>
-    <w:p>
-      <w:pPr>
-        <w:pStyle w:val="Standard"/>
-        <w:spacing w:line="100" w:lineRule="atLeast"/>
-        <w:jc w:val="both"/>
-      </w:pPr>
-      <w:r>
-        <w:rPr>
-          <w:rFonts w:ascii="Arial" w:hAnsi="Arial" w:cs="Arial"/>
-          <w:sz w:val="24"/>
-        </w:rPr>
-        <w:t>Se suelen caracterizar por ser aplicaciones computacionalmente intensivas, Sus necesidades de recursos son muy importantes para almacenar y especialmente memoria.</w:t>
-      </w:r>
-    </w:p>
-    <w:p>
-      <w:pPr>
-        <w:pStyle w:val="Standard"/>
-        <w:spacing w:line="100" w:lineRule="atLeast"/>
-        <w:jc w:val="both"/>
-      </w:pPr>
-      <w:r>
-        <w:rPr>
-          <w:rFonts w:ascii="Arial" w:hAnsi="Arial" w:cs="Arial"/>
-          <w:sz w:val="24"/>
-        </w:rPr>
-        <w:t>Requieren nodos y sistemas dedicados, en entornos HPC y HTC. Suelen estar controlados los recursos por planificadores tipo Maui y gestores de recursos tipo PBS.</w:t>
-      </w:r>
-    </w:p>
-    <w:p>
-      <w:pPr>
-        <w:pStyle w:val="Standard"/>
-        <w:spacing w:line="100" w:lineRule="atLeast"/>
-        <w:jc w:val="both"/>
-      </w:pPr>
-      <w:r>
-        <w:rPr>
-          <w:rFonts w:ascii="Arial" w:hAnsi="Arial" w:cs="Arial"/>
-          <w:sz w:val="24"/>
-        </w:rPr>
-        <w:t xml:space="preserve">Son en muchas ocasiones códigos </w:t>
-      </w:r>
-      <w:proofErr w:type="spellStart"/>
-      <w:r>
-        <w:rPr>
-          <w:rFonts w:ascii="Arial" w:hAnsi="Arial" w:cs="Arial"/>
-          <w:sz w:val="24"/>
-        </w:rPr>
-        <w:t>legacy</w:t>
-      </w:r>
-      <w:proofErr w:type="spellEnd"/>
-      <w:r>
-        <w:rPr>
-          <w:rFonts w:ascii="Arial" w:hAnsi="Arial" w:cs="Arial"/>
-          <w:sz w:val="24"/>
-        </w:rPr>
-        <w:t xml:space="preserve">, difíciles de mantener, ya que los dominios de aplicación suelen ser difícilmente </w:t>
-      </w:r>
-      <w:proofErr w:type="spellStart"/>
-      <w:r>
-        <w:rPr>
-          <w:rFonts w:ascii="Arial" w:hAnsi="Arial" w:cs="Arial"/>
-          <w:sz w:val="24"/>
-        </w:rPr>
-        <w:t>paralelizables</w:t>
-      </w:r>
-      <w:proofErr w:type="spellEnd"/>
-      <w:r>
-        <w:rPr>
-          <w:rFonts w:ascii="Arial" w:hAnsi="Arial" w:cs="Arial"/>
-          <w:sz w:val="24"/>
-        </w:rPr>
-        <w:t>.</w:t>
-      </w:r>
-    </w:p>
-    <w:p>
-      <w:pPr>
-        <w:pStyle w:val="Standard"/>
-        <w:spacing w:line="100" w:lineRule="atLeast"/>
-        <w:jc w:val="both"/>
-      </w:pPr>
-      <w:r>
-        <w:rPr>
-          <w:rFonts w:ascii="Arial" w:hAnsi="Arial" w:cs="Arial"/>
-          <w:sz w:val="24"/>
-        </w:rPr>
-        <w:t>Ejemplos: Simulaciones (</w:t>
-      </w:r>
-      <w:proofErr w:type="spellStart"/>
-      <w:r>
-        <w:rPr>
-          <w:rFonts w:ascii="Arial" w:hAnsi="Arial" w:cs="Arial"/>
-          <w:sz w:val="24"/>
-        </w:rPr>
-        <w:t>Earth</w:t>
-      </w:r>
-      <w:proofErr w:type="spellEnd"/>
-      <w:r>
-        <w:rPr>
-          <w:rFonts w:ascii="Arial" w:hAnsi="Arial" w:cs="Arial"/>
-          <w:sz w:val="24"/>
-        </w:rPr>
-        <w:t xml:space="preserve"> Si</w:t>
-      </w:r>
-      <w:r>
-        <w:rPr>
-          <w:rFonts w:ascii="Arial" w:hAnsi="Arial" w:cs="Arial"/>
-          <w:sz w:val="24"/>
-        </w:rPr>
-        <w:t>mulator), genómica computacional, predicción meteorológica (MM5), simulación de corrientes y vertidos en el mar, aplicaciones en química computacional.</w:t>
-      </w:r>
-    </w:p>
-    <w:p>
-      <w:pPr>
-        <w:pStyle w:val="Standard"/>
-      </w:pPr>
-    </w:p>
-    <w:p>
-      <w:pPr>
-        <w:pStyle w:val="Standard"/>
-      </w:pPr>
-      <w:proofErr w:type="spellStart"/>
-      <w:r>
-        <w:rPr>
-          <w:rFonts w:ascii="Arial" w:hAnsi="Arial" w:cs="Arial"/>
-          <w:b/>
-          <w:sz w:val="24"/>
-        </w:rPr>
-        <w:t>Cluster</w:t>
-      </w:r>
-      <w:proofErr w:type="spellEnd"/>
-      <w:r>
-        <w:rPr>
-          <w:rFonts w:ascii="Arial" w:hAnsi="Arial" w:cs="Arial"/>
-          <w:b/>
-          <w:sz w:val="24"/>
-        </w:rPr>
         <w:t xml:space="preserve"> en aplicaciones empresariales</w:t>
       </w:r>
     </w:p>
@@ -4941,39 +3275,7 @@
           <w:rFonts w:ascii="Arial" w:hAnsi="Arial" w:cs="Arial"/>
           <w:sz w:val="24"/>
         </w:rPr>
-        <w:t xml:space="preserve">Otra aproximación es instalar una aplicación web en un clúster </w:t>
-      </w:r>
-      <w:proofErr w:type="spellStart"/>
-      <w:r>
-        <w:rPr>
-          <w:rFonts w:ascii="Arial" w:hAnsi="Arial" w:cs="Arial"/>
-          <w:sz w:val="24"/>
-        </w:rPr>
-        <w:t>squid</w:t>
-      </w:r>
-      <w:proofErr w:type="spellEnd"/>
-      <w:r>
-        <w:rPr>
-          <w:rFonts w:ascii="Arial" w:hAnsi="Arial" w:cs="Arial"/>
-          <w:sz w:val="24"/>
-        </w:rPr>
-        <w:t xml:space="preserve"> como proxy-caché, apache/</w:t>
-      </w:r>
-      <w:proofErr w:type="spellStart"/>
-      <w:r>
-        <w:rPr>
-          <w:rFonts w:ascii="Arial" w:hAnsi="Arial" w:cs="Arial"/>
-          <w:sz w:val="24"/>
-        </w:rPr>
-        <w:t>tomcat</w:t>
-      </w:r>
-      <w:proofErr w:type="spellEnd"/>
-      <w:r>
-        <w:rPr>
-          <w:rFonts w:ascii="Arial" w:hAnsi="Arial" w:cs="Arial"/>
-          <w:sz w:val="24"/>
-        </w:rPr>
-        <w:t xml:space="preserve"> como </w:t>
+        <w:t xml:space="preserve">Otra aproximación es instalar una aplicación web en un clúster squid como proxy-caché, apache/tomcat como </w:t>
       </w:r>
       <w:r>
         <w:rPr>
@@ -4987,39 +3289,7 @@
           <w:rFonts w:ascii="Arial" w:hAnsi="Arial" w:cs="Arial"/>
           <w:sz w:val="24"/>
         </w:rPr>
-        <w:t xml:space="preserve">web/de aplicaciones web, </w:t>
-      </w:r>
-      <w:proofErr w:type="spellStart"/>
-      <w:r>
-        <w:rPr>
-          <w:rFonts w:ascii="Arial" w:hAnsi="Arial" w:cs="Arial"/>
-          <w:sz w:val="24"/>
-        </w:rPr>
-        <w:t>memcached</w:t>
-      </w:r>
-      <w:proofErr w:type="spellEnd"/>
-      <w:r>
-        <w:rPr>
-          <w:rFonts w:ascii="Arial" w:hAnsi="Arial" w:cs="Arial"/>
-          <w:sz w:val="24"/>
-        </w:rPr>
-        <w:t xml:space="preserve"> como caché de consultas a la base de datos y </w:t>
-      </w:r>
-      <w:proofErr w:type="spellStart"/>
-      <w:r>
-        <w:rPr>
-          <w:rFonts w:ascii="Arial" w:hAnsi="Arial" w:cs="Arial"/>
-          <w:sz w:val="24"/>
-        </w:rPr>
-        <w:t>mysql</w:t>
-      </w:r>
-      <w:proofErr w:type="spellEnd"/>
-      <w:r>
-        <w:rPr>
-          <w:rFonts w:ascii="Arial" w:hAnsi="Arial" w:cs="Arial"/>
-          <w:sz w:val="24"/>
-        </w:rPr>
-        <w:t xml:space="preserve"> como base de datos. </w:t>
+        <w:t xml:space="preserve">web/de aplicaciones web, memcached como caché de consultas a la base de datos y mysql como base de datos. </w:t>
       </w:r>
       <w:r>
         <w:rPr>
@@ -5046,23 +3316,7 @@
           <w:rFonts w:ascii="Arial" w:hAnsi="Arial" w:cs="Arial"/>
           <w:sz w:val="24"/>
         </w:rPr>
-        <w:t xml:space="preserve">Ejemplos: </w:t>
-      </w:r>
-      <w:proofErr w:type="spellStart"/>
-      <w:r>
-        <w:rPr>
-          <w:rFonts w:ascii="Arial" w:hAnsi="Arial" w:cs="Arial"/>
-          <w:sz w:val="24"/>
-        </w:rPr>
-        <w:t>Flickr</w:t>
-      </w:r>
-      <w:proofErr w:type="spellEnd"/>
-      <w:r>
-        <w:rPr>
-          <w:rFonts w:ascii="Arial" w:hAnsi="Arial" w:cs="Arial"/>
-          <w:sz w:val="24"/>
-        </w:rPr>
-        <w:t>, Wikipedia y Google.</w:t>
+        <w:t>Ejemplos: Flickr, Wikipedia y Google.</w:t>
       </w:r>
     </w:p>
     <w:p>
@@ -5145,25 +3399,7 @@
           <w:sz w:val="24"/>
           <w:szCs w:val="24"/>
         </w:rPr>
-        <w:t xml:space="preserve">La infraestructura de </w:t>
-      </w:r>
-      <w:proofErr w:type="spellStart"/>
-      <w:r>
-        <w:rPr>
-          <w:rFonts w:ascii="Arial" w:hAnsi="Arial"/>
-          <w:sz w:val="24"/>
-          <w:szCs w:val="24"/>
-        </w:rPr>
-        <w:t>cluster</w:t>
-      </w:r>
-      <w:proofErr w:type="spellEnd"/>
-      <w:r>
-        <w:rPr>
-          <w:rFonts w:ascii="Arial" w:hAnsi="Arial"/>
-          <w:sz w:val="24"/>
-          <w:szCs w:val="24"/>
-        </w:rPr>
-        <w:t xml:space="preserve"> proporciona las funciones básicas para que un grupo</w:t>
+        <w:t>La infraestructura de cluster proporciona las funciones básicas para que un grupo</w:t>
       </w:r>
       <w:r>
         <w:rPr>
@@ -5179,43 +3415,7 @@
           <w:sz w:val="24"/>
           <w:szCs w:val="24"/>
         </w:rPr>
-        <w:t xml:space="preserve">de computadores trabajen juntos para formar un </w:t>
-      </w:r>
-      <w:proofErr w:type="spellStart"/>
-      <w:r>
-        <w:rPr>
-          <w:rFonts w:ascii="Arial" w:hAnsi="Arial"/>
-          <w:sz w:val="24"/>
-          <w:szCs w:val="24"/>
-        </w:rPr>
-        <w:t>cluster</w:t>
-      </w:r>
-      <w:proofErr w:type="spellEnd"/>
-      <w:r>
-        <w:rPr>
-          <w:rFonts w:ascii="Arial" w:hAnsi="Arial"/>
-          <w:sz w:val="24"/>
-          <w:szCs w:val="24"/>
-        </w:rPr>
-        <w:t xml:space="preserve">. el </w:t>
-      </w:r>
-      <w:proofErr w:type="spellStart"/>
-      <w:r>
-        <w:rPr>
-          <w:rFonts w:ascii="Arial" w:hAnsi="Arial"/>
-          <w:sz w:val="24"/>
-          <w:szCs w:val="24"/>
-        </w:rPr>
-        <w:t>cluster</w:t>
-      </w:r>
-      <w:proofErr w:type="spellEnd"/>
-      <w:r>
-        <w:rPr>
-          <w:rFonts w:ascii="Arial" w:hAnsi="Arial"/>
-          <w:sz w:val="24"/>
-          <w:szCs w:val="24"/>
-        </w:rPr>
-        <w:t xml:space="preserve"> estará formado</w:t>
+        <w:t>de computadores trabajen juntos para formar un cluster. el cluster estará formado</w:t>
       </w:r>
       <w:r>
         <w:rPr>
@@ -5247,25 +3447,7 @@
           <w:sz w:val="24"/>
           <w:szCs w:val="24"/>
         </w:rPr>
-        <w:t xml:space="preserve">administrar y distribuir las tareas a los 7 nodos esclavos que están interconectado en una red local sobre un </w:t>
-      </w:r>
-      <w:proofErr w:type="spellStart"/>
-      <w:r>
-        <w:rPr>
-          <w:rFonts w:ascii="Arial" w:hAnsi="Arial"/>
-          <w:sz w:val="24"/>
-          <w:szCs w:val="24"/>
-        </w:rPr>
-        <w:t>switch</w:t>
-      </w:r>
-      <w:proofErr w:type="spellEnd"/>
-      <w:r>
-        <w:rPr>
-          <w:rFonts w:ascii="Arial" w:hAnsi="Arial"/>
-          <w:sz w:val="24"/>
-          <w:szCs w:val="24"/>
-        </w:rPr>
-        <w:t xml:space="preserve"> ENTERASYS VH-2402S  el cual son los encargados de realizas las tareas administradas por el nodo principal.</w:t>
+        <w:t>administrar y distribuir las tareas a los 7 nodos esclavos que están interconectado en una red local sobre un switch ENTERASYS VH-2402S  el cual son los encargados de realizas las tareas administradas por el nodo principal.</w:t>
       </w:r>
     </w:p>
     <w:p>
@@ -5313,18 +3495,8 @@
           <w:sz w:val="24"/>
           <w:szCs w:val="24"/>
         </w:rPr>
-        <w:t xml:space="preserve">ara la implementación del </w:t>
-      </w:r>
-      <w:proofErr w:type="spellStart"/>
-      <w:r>
-        <w:rPr>
-          <w:rFonts w:ascii="Arial" w:hAnsi="Arial"/>
-          <w:sz w:val="24"/>
-          <w:szCs w:val="24"/>
-        </w:rPr>
-        <w:t>cluster</w:t>
-      </w:r>
-      <w:proofErr w:type="spellEnd"/>
+        <w:t>ara la implementación del cluster</w:t>
+      </w:r>
       <w:r>
         <w:rPr>
           <w:rFonts w:ascii="Arial" w:hAnsi="Arial"/>
@@ -5339,25 +3511,7 @@
           <w:sz w:val="24"/>
           <w:szCs w:val="24"/>
         </w:rPr>
-        <w:t>(</w:t>
-      </w:r>
-      <w:proofErr w:type="spellStart"/>
-      <w:r>
-        <w:rPr>
-          <w:rFonts w:ascii="Arial" w:hAnsi="Arial"/>
-          <w:sz w:val="24"/>
-          <w:szCs w:val="24"/>
-        </w:rPr>
-        <w:t>CentOS</w:t>
-      </w:r>
-      <w:proofErr w:type="spellEnd"/>
-      <w:r>
-        <w:rPr>
-          <w:rFonts w:ascii="Arial" w:hAnsi="Arial"/>
-          <w:sz w:val="24"/>
-          <w:szCs w:val="24"/>
-        </w:rPr>
-        <w:t>,</w:t>
+        <w:t>(CentOS,</w:t>
       </w:r>
       <w:r>
         <w:rPr>
@@ -5367,93 +3521,27 @@
         </w:rPr>
         <w:t xml:space="preserve"> </w:t>
       </w:r>
-      <w:bookmarkStart w:id="1" w:name="_GoBack"/>
-      <w:bookmarkEnd w:id="1"/>
-      <w:r>
-        <w:rPr>
-          <w:rFonts w:ascii="Arial" w:hAnsi="Arial"/>
-          <w:sz w:val="24"/>
-          <w:szCs w:val="24"/>
-        </w:rPr>
-        <w:t xml:space="preserve">2010) se utilizara una distribución de Linux llamada </w:t>
-      </w:r>
-      <w:proofErr w:type="spellStart"/>
-      <w:r>
-        <w:rPr>
-          <w:rFonts w:ascii="Arial" w:hAnsi="Arial"/>
-          <w:sz w:val="24"/>
-          <w:szCs w:val="24"/>
-        </w:rPr>
-        <w:t>CentOS</w:t>
-      </w:r>
-      <w:proofErr w:type="spellEnd"/>
-      <w:r>
-        <w:rPr>
-          <w:rFonts w:ascii="Arial" w:hAnsi="Arial"/>
-          <w:sz w:val="24"/>
-          <w:szCs w:val="24"/>
-        </w:rPr>
-        <w:t xml:space="preserve">, por su robustez, estabilidad y por que las características que ofrece se adaptan a los requerimientos que demanda un sistema </w:t>
-      </w:r>
-      <w:proofErr w:type="spellStart"/>
-      <w:r>
-        <w:rPr>
-          <w:rFonts w:ascii="Arial" w:hAnsi="Arial"/>
-          <w:sz w:val="24"/>
-          <w:szCs w:val="24"/>
-        </w:rPr>
-        <w:t>cluster</w:t>
-      </w:r>
-      <w:proofErr w:type="spellEnd"/>
-      <w:r>
-        <w:rPr>
-          <w:rFonts w:ascii="Arial" w:hAnsi="Arial"/>
-          <w:sz w:val="24"/>
-          <w:szCs w:val="24"/>
-        </w:rPr>
-        <w:t>.</w:t>
-      </w:r>
-    </w:p>
-    <w:p>
-      <w:pPr>
-        <w:pStyle w:val="Standard"/>
-        <w:jc w:val="both"/>
-      </w:pPr>
-      <w:proofErr w:type="spellStart"/>
-      <w:r>
-        <w:rPr>
-          <w:rFonts w:ascii="Arial" w:hAnsi="Arial"/>
-          <w:sz w:val="24"/>
-          <w:szCs w:val="24"/>
-        </w:rPr>
-        <w:t>CentOS</w:t>
-      </w:r>
-      <w:proofErr w:type="spellEnd"/>
-      <w:r>
-        <w:rPr>
-          <w:rFonts w:ascii="Arial" w:hAnsi="Arial"/>
-          <w:sz w:val="24"/>
-          <w:szCs w:val="24"/>
-        </w:rPr>
-        <w:t xml:space="preserve"> es un sistema operativo, es una plataforma de computación de clase empresarial libre. </w:t>
-      </w:r>
-      <w:proofErr w:type="spellStart"/>
-      <w:r>
-        <w:rPr>
-          <w:rFonts w:ascii="Arial" w:hAnsi="Arial"/>
-          <w:sz w:val="24"/>
-          <w:szCs w:val="24"/>
-        </w:rPr>
-        <w:t>CentOs</w:t>
-      </w:r>
-      <w:proofErr w:type="spellEnd"/>
-      <w:r>
-        <w:rPr>
-          <w:rFonts w:ascii="Arial" w:hAnsi="Arial"/>
-          <w:sz w:val="24"/>
-          <w:szCs w:val="24"/>
-        </w:rPr>
-        <w:t xml:space="preserve"> se </w:t>
+      <w:r>
+        <w:rPr>
+          <w:rFonts w:ascii="Arial" w:hAnsi="Arial"/>
+          <w:sz w:val="24"/>
+          <w:szCs w:val="24"/>
+        </w:rPr>
+        <w:t>2010) se utilizara una distribución de Linux llamada CentOS, por su robustez, estabilidad y por que las características que ofrece se adaptan a los requerimientos que demanda un sistema cluster.</w:t>
+      </w:r>
+    </w:p>
+    <w:p>
+      <w:pPr>
+        <w:pStyle w:val="Standard"/>
+        <w:jc w:val="both"/>
+      </w:pPr>
+      <w:r>
+        <w:rPr>
+          <w:rFonts w:ascii="Arial" w:hAnsi="Arial"/>
+          <w:sz w:val="24"/>
+          <w:szCs w:val="24"/>
+        </w:rPr>
+        <w:t xml:space="preserve">CentOS es un sistema operativo, es una plataforma de computación de clase empresarial libre. CentOs se </w:t>
       </w:r>
       <w:r>
         <w:rPr>
@@ -5555,25 +3643,7 @@
           <w:sz w:val="24"/>
           <w:szCs w:val="24"/>
         </w:rPr>
-        <w:t xml:space="preserve">(Sergio Gonzáles, 2010) mas especializada o enfocada a los servicios de web. Si se habla de servidores web, </w:t>
-      </w:r>
-      <w:proofErr w:type="spellStart"/>
-      <w:r>
-        <w:rPr>
-          <w:rFonts w:ascii="Arial" w:hAnsi="Arial"/>
-          <w:sz w:val="24"/>
-          <w:szCs w:val="24"/>
-        </w:rPr>
-        <w:t>CentOS</w:t>
-      </w:r>
-      <w:proofErr w:type="spellEnd"/>
-      <w:r>
-        <w:rPr>
-          <w:rFonts w:ascii="Arial" w:hAnsi="Arial"/>
-          <w:sz w:val="24"/>
-          <w:szCs w:val="24"/>
-        </w:rPr>
-        <w:t xml:space="preserve"> encabeza los sistemas mas instalados de tipo servidor web</w:t>
+        <w:t>(Sergio Gonzáles, 2010) mas especializada o enfocada a los servicios de web. Si se habla de servidores web, CentOS encabeza los sistemas mas instalados de tipo servidor web</w:t>
       </w:r>
       <w:r>
         <w:rPr>
@@ -5589,43 +3659,7 @@
           <w:sz w:val="24"/>
           <w:szCs w:val="24"/>
         </w:rPr>
-        <w:t>(Q-</w:t>
-      </w:r>
-      <w:proofErr w:type="spellStart"/>
-      <w:r>
-        <w:rPr>
-          <w:rFonts w:ascii="Arial" w:hAnsi="Arial"/>
-          <w:sz w:val="24"/>
-          <w:szCs w:val="24"/>
-        </w:rPr>
-        <w:t>Success</w:t>
-      </w:r>
-      <w:proofErr w:type="spellEnd"/>
-      <w:r>
-        <w:rPr>
-          <w:rFonts w:ascii="Arial" w:hAnsi="Arial"/>
-          <w:sz w:val="24"/>
-          <w:szCs w:val="24"/>
-        </w:rPr>
-        <w:t xml:space="preserve">), a demás de servicios de </w:t>
-      </w:r>
-      <w:proofErr w:type="spellStart"/>
-      <w:r>
-        <w:rPr>
-          <w:rFonts w:ascii="Arial" w:hAnsi="Arial"/>
-          <w:sz w:val="24"/>
-          <w:szCs w:val="24"/>
-        </w:rPr>
-        <w:t>hosting</w:t>
-      </w:r>
-      <w:proofErr w:type="spellEnd"/>
-      <w:r>
-        <w:rPr>
-          <w:rFonts w:ascii="Arial" w:hAnsi="Arial"/>
-          <w:sz w:val="24"/>
-          <w:szCs w:val="24"/>
-        </w:rPr>
-        <w:t>, almacenamiento en la nube</w:t>
+        <w:t>(Q-Success), a demás de servicios de hosting, almacenamiento en la nube</w:t>
       </w:r>
       <w:r>
         <w:rPr>
@@ -5641,75 +3675,21 @@
           <w:sz w:val="24"/>
           <w:szCs w:val="24"/>
         </w:rPr>
-        <w:t xml:space="preserve">(Cloud), servidores de correos y otras aplicaciones como la instalación de un </w:t>
-      </w:r>
-      <w:proofErr w:type="spellStart"/>
-      <w:r>
-        <w:rPr>
-          <w:rFonts w:ascii="Arial" w:hAnsi="Arial"/>
-          <w:sz w:val="24"/>
-          <w:szCs w:val="24"/>
-        </w:rPr>
-        <w:t>cluster</w:t>
-      </w:r>
-      <w:proofErr w:type="spellEnd"/>
-      <w:r>
-        <w:rPr>
-          <w:rFonts w:ascii="Arial" w:hAnsi="Arial"/>
-          <w:sz w:val="24"/>
-          <w:szCs w:val="24"/>
-        </w:rPr>
-        <w:t>.</w:t>
-      </w:r>
-    </w:p>
-    <w:p>
-      <w:pPr>
-        <w:pStyle w:val="Standard"/>
-        <w:jc w:val="both"/>
-      </w:pPr>
-      <w:r>
-        <w:rPr>
-          <w:rFonts w:ascii="Arial" w:hAnsi="Arial"/>
-          <w:sz w:val="24"/>
-          <w:szCs w:val="24"/>
-        </w:rPr>
-        <w:t xml:space="preserve">En nuestro caso implementaremos un </w:t>
-      </w:r>
-      <w:proofErr w:type="spellStart"/>
-      <w:r>
-        <w:rPr>
-          <w:rFonts w:ascii="Arial" w:hAnsi="Arial"/>
-          <w:sz w:val="24"/>
-          <w:szCs w:val="24"/>
-        </w:rPr>
-        <w:t>cluster</w:t>
-      </w:r>
-      <w:proofErr w:type="spellEnd"/>
-      <w:r>
-        <w:rPr>
-          <w:rFonts w:ascii="Arial" w:hAnsi="Arial"/>
-          <w:sz w:val="24"/>
-          <w:szCs w:val="24"/>
-        </w:rPr>
-        <w:t xml:space="preserve">, y </w:t>
-      </w:r>
-      <w:proofErr w:type="spellStart"/>
-      <w:r>
-        <w:rPr>
-          <w:rFonts w:ascii="Arial" w:hAnsi="Arial"/>
-          <w:sz w:val="24"/>
-          <w:szCs w:val="24"/>
-        </w:rPr>
-        <w:t>CentOS</w:t>
-      </w:r>
-      <w:proofErr w:type="spellEnd"/>
-      <w:r>
-        <w:rPr>
-          <w:rFonts w:ascii="Arial" w:hAnsi="Arial"/>
-          <w:sz w:val="24"/>
-          <w:szCs w:val="24"/>
-        </w:rPr>
-        <w:t xml:space="preserve"> tiene la facilidad de</w:t>
+        <w:t>(Cloud), servidores de correos y otras aplicaciones como la instalación de un cluster.</w:t>
+      </w:r>
+    </w:p>
+    <w:p>
+      <w:pPr>
+        <w:pStyle w:val="Standard"/>
+        <w:jc w:val="both"/>
+      </w:pPr>
+      <w:r>
+        <w:rPr>
+          <w:rFonts w:ascii="Arial" w:hAnsi="Arial"/>
+          <w:sz w:val="24"/>
+          <w:szCs w:val="24"/>
+        </w:rPr>
+        <w:t>En nuestro caso implementaremos un cluster, y CentOS tiene la facilidad de</w:t>
       </w:r>
       <w:r>
         <w:rPr>
@@ -5799,33 +3779,15 @@
           <w:sz w:val="24"/>
           <w:szCs w:val="24"/>
         </w:rPr>
-        <w:t>(</w:t>
-      </w:r>
-      <w:proofErr w:type="spellStart"/>
-      <w:r>
-        <w:rPr>
-          <w:rFonts w:ascii="Arial" w:hAnsi="Arial"/>
-          <w:sz w:val="24"/>
-          <w:szCs w:val="24"/>
-        </w:rPr>
-        <w:t>L</w:t>
-      </w:r>
-      <w:r>
-        <w:rPr>
-          <w:rFonts w:ascii="Arial" w:hAnsi="Arial"/>
-          <w:sz w:val="24"/>
-          <w:szCs w:val="24"/>
-        </w:rPr>
-        <w:t>inectux</w:t>
-      </w:r>
-      <w:proofErr w:type="spellEnd"/>
-      <w:r>
-        <w:rPr>
-          <w:rFonts w:ascii="Arial" w:hAnsi="Arial"/>
-          <w:sz w:val="24"/>
-          <w:szCs w:val="24"/>
-        </w:rPr>
-        <w:t>,</w:t>
+        <w:t>(L</w:t>
+      </w:r>
+      <w:r>
+        <w:rPr>
+          <w:rFonts w:ascii="Arial" w:hAnsi="Arial"/>
+          <w:sz w:val="24"/>
+          <w:szCs w:val="24"/>
+        </w:rPr>
+        <w:t>inectux,</w:t>
       </w:r>
       <w:r>
         <w:rPr>
@@ -5909,79 +3871,7 @@
           <w:sz w:val="24"/>
           <w:szCs w:val="24"/>
         </w:rPr>
-        <w:t xml:space="preserve">(32bit): Intel </w:t>
-      </w:r>
-      <w:proofErr w:type="spellStart"/>
-      <w:r>
-        <w:rPr>
-          <w:rFonts w:ascii="Arial" w:hAnsi="Arial"/>
-          <w:sz w:val="24"/>
-          <w:szCs w:val="24"/>
-        </w:rPr>
-        <w:t>pentium</w:t>
-      </w:r>
-      <w:proofErr w:type="spellEnd"/>
-      <w:r>
-        <w:rPr>
-          <w:rFonts w:ascii="Arial" w:hAnsi="Arial"/>
-          <w:sz w:val="24"/>
-          <w:szCs w:val="24"/>
-        </w:rPr>
-        <w:t xml:space="preserve"> I, II, III, IV, </w:t>
-      </w:r>
-      <w:proofErr w:type="spellStart"/>
-      <w:r>
-        <w:rPr>
-          <w:rFonts w:ascii="Arial" w:hAnsi="Arial"/>
-          <w:sz w:val="24"/>
-          <w:szCs w:val="24"/>
-        </w:rPr>
-        <w:t>celeron</w:t>
-      </w:r>
-      <w:proofErr w:type="spellEnd"/>
-      <w:r>
-        <w:rPr>
-          <w:rFonts w:ascii="Arial" w:hAnsi="Arial"/>
-          <w:sz w:val="24"/>
-          <w:szCs w:val="24"/>
-        </w:rPr>
-        <w:t xml:space="preserve"> y </w:t>
-      </w:r>
-      <w:proofErr w:type="spellStart"/>
-      <w:r>
-        <w:rPr>
-          <w:rFonts w:ascii="Arial" w:hAnsi="Arial"/>
-          <w:sz w:val="24"/>
-          <w:szCs w:val="24"/>
-        </w:rPr>
-        <w:t>Xeon</w:t>
-      </w:r>
-      <w:proofErr w:type="spellEnd"/>
-      <w:r>
-        <w:rPr>
-          <w:rFonts w:ascii="Arial" w:hAnsi="Arial"/>
-          <w:sz w:val="24"/>
-          <w:szCs w:val="24"/>
-        </w:rPr>
-        <w:t xml:space="preserve">, AMD K6, K7 y K8. AMD </w:t>
-      </w:r>
-      <w:proofErr w:type="spellStart"/>
-      <w:r>
-        <w:rPr>
-          <w:rFonts w:ascii="Arial" w:hAnsi="Arial"/>
-          <w:sz w:val="24"/>
-          <w:szCs w:val="24"/>
-        </w:rPr>
-        <w:t>Duron</w:t>
-      </w:r>
-      <w:proofErr w:type="spellEnd"/>
-      <w:r>
-        <w:rPr>
-          <w:rFonts w:ascii="Arial" w:hAnsi="Arial"/>
-          <w:sz w:val="24"/>
-          <w:szCs w:val="24"/>
-        </w:rPr>
-        <w:t xml:space="preserve"> Athlon XP y MP.</w:t>
+        <w:t>(32bit): Intel pentium I, II, III, IV, celeron y Xeon, AMD K6, K7 y K8. AMD Duron Athlon XP y MP.</w:t>
       </w:r>
     </w:p>
     <w:p>
@@ -6010,43 +3900,7 @@
           <w:sz w:val="24"/>
           <w:szCs w:val="24"/>
         </w:rPr>
-        <w:t xml:space="preserve">(Athlon 64, </w:t>
-      </w:r>
-      <w:proofErr w:type="spellStart"/>
-      <w:r>
-        <w:rPr>
-          <w:rFonts w:ascii="Arial" w:hAnsi="Arial"/>
-          <w:sz w:val="24"/>
-          <w:szCs w:val="24"/>
-        </w:rPr>
-        <w:t>etc</w:t>
-      </w:r>
-      <w:proofErr w:type="spellEnd"/>
-      <w:r>
-        <w:rPr>
-          <w:rFonts w:ascii="Arial" w:hAnsi="Arial"/>
-          <w:sz w:val="24"/>
-          <w:szCs w:val="24"/>
-        </w:rPr>
-        <w:t xml:space="preserve">) y </w:t>
-      </w:r>
-      <w:proofErr w:type="spellStart"/>
-      <w:r>
-        <w:rPr>
-          <w:rFonts w:ascii="Arial" w:hAnsi="Arial"/>
-          <w:sz w:val="24"/>
-          <w:szCs w:val="24"/>
-        </w:rPr>
-        <w:t>intel</w:t>
-      </w:r>
-      <w:proofErr w:type="spellEnd"/>
-      <w:r>
-        <w:rPr>
-          <w:rFonts w:ascii="Arial" w:hAnsi="Arial"/>
-          <w:sz w:val="24"/>
-          <w:szCs w:val="24"/>
-        </w:rPr>
-        <w:t xml:space="preserve"> EM64T</w:t>
+        <w:t>(Athlon 64, etc) y intel EM64T</w:t>
       </w:r>
       <w:r>
         <w:rPr>
@@ -6132,33 +3986,11 @@
       <w:pPr>
         <w:pStyle w:val="Standard"/>
       </w:pPr>
-      <w:proofErr w:type="spellStart"/>
-      <w:r>
-        <w:rPr>
-          <w:rFonts w:ascii="Arial" w:hAnsi="Arial"/>
-        </w:rPr>
-        <w:t>CeSViMa</w:t>
-      </w:r>
-      <w:proofErr w:type="spellEnd"/>
-      <w:r>
-        <w:rPr>
-          <w:rFonts w:ascii="Arial" w:hAnsi="Arial"/>
-        </w:rPr>
-        <w:t xml:space="preserve">-Parque Tecnológico de la UPM Campus de </w:t>
-      </w:r>
-      <w:proofErr w:type="spellStart"/>
-      <w:r>
-        <w:rPr>
-          <w:rFonts w:ascii="Arial" w:hAnsi="Arial"/>
-        </w:rPr>
-        <w:t>Montegandedo</w:t>
-      </w:r>
-      <w:proofErr w:type="spellEnd"/>
-      <w:r>
-        <w:rPr>
-          <w:rFonts w:ascii="Arial" w:hAnsi="Arial"/>
-        </w:rPr>
-        <w:t xml:space="preserve"> 28223, Pozuelo de Alarcón. Madrid (España). Obtenido el 11 de septiembre 2013.  </w:t>
+      <w:r>
+        <w:rPr>
+          <w:rFonts w:ascii="Arial" w:hAnsi="Arial"/>
+        </w:rPr>
+        <w:t xml:space="preserve">CeSViMa-Parque Tecnológico de la UPM Campus de Montegandedo 28223, Pozuelo de Alarcón. Madrid (España). Obtenido el 11 de septiembre 2013.  </w:t>
       </w:r>
       <w:hyperlink r:id="rId9" w:history="1">
         <w:r>
@@ -6179,23 +4011,13 @@
       <w:pPr>
         <w:pStyle w:val="Standard"/>
       </w:pPr>
-      <w:proofErr w:type="spellStart"/>
-      <w:r>
-        <w:rPr>
-          <w:rFonts w:ascii="Arial" w:hAnsi="Arial" w:cs="Arial"/>
-          <w:sz w:val="24"/>
-          <w:szCs w:val="24"/>
-        </w:rPr>
-        <w:t>CenOs</w:t>
-      </w:r>
-      <w:proofErr w:type="spellEnd"/>
-      <w:r>
-        <w:rPr>
-          <w:rFonts w:ascii="Arial" w:hAnsi="Arial" w:cs="Arial"/>
-          <w:sz w:val="24"/>
-          <w:szCs w:val="24"/>
-        </w:rPr>
-        <w:t>: requisitos del sistema. Obtenido el 11 de septiembre 2013.</w:t>
+      <w:r>
+        <w:rPr>
+          <w:rFonts w:ascii="Arial" w:hAnsi="Arial" w:cs="Arial"/>
+          <w:sz w:val="24"/>
+          <w:szCs w:val="24"/>
+        </w:rPr>
+        <w:t>CenOs: requisitos del sistema. Obtenido el 11 de septiembre 2013.</w:t>
       </w:r>
     </w:p>
     <w:p>
@@ -6226,89 +4048,11 @@
       <w:pPr>
         <w:pStyle w:val="Standard"/>
       </w:pPr>
-      <w:proofErr w:type="spellStart"/>
-      <w:r>
-        <w:rPr>
-          <w:rFonts w:ascii="Arial" w:hAnsi="Arial"/>
-        </w:rPr>
-        <w:t>CentOs</w:t>
-      </w:r>
-      <w:proofErr w:type="spellEnd"/>
-      <w:r>
-        <w:rPr>
-          <w:rFonts w:ascii="Arial" w:hAnsi="Arial"/>
-        </w:rPr>
-        <w:t xml:space="preserve">. </w:t>
-      </w:r>
-      <w:proofErr w:type="spellStart"/>
-      <w:r>
-        <w:rPr>
-          <w:rFonts w:ascii="Arial" w:hAnsi="Arial"/>
-        </w:rPr>
-        <w:t>The</w:t>
-      </w:r>
-      <w:proofErr w:type="spellEnd"/>
-      <w:r>
-        <w:rPr>
-          <w:rFonts w:ascii="Arial" w:hAnsi="Arial"/>
-        </w:rPr>
-        <w:t xml:space="preserve"> </w:t>
-      </w:r>
-      <w:proofErr w:type="spellStart"/>
-      <w:r>
-        <w:rPr>
-          <w:rFonts w:ascii="Arial" w:hAnsi="Arial"/>
-        </w:rPr>
-        <w:t>community</w:t>
-      </w:r>
-      <w:proofErr w:type="spellEnd"/>
-      <w:r>
-        <w:rPr>
-          <w:rFonts w:ascii="Arial" w:hAnsi="Arial"/>
-        </w:rPr>
-        <w:t xml:space="preserve"> </w:t>
-      </w:r>
-      <w:proofErr w:type="spellStart"/>
-      <w:r>
-        <w:rPr>
-          <w:rFonts w:ascii="Arial" w:hAnsi="Arial"/>
-        </w:rPr>
-        <w:t>ENTerprise</w:t>
-      </w:r>
-      <w:proofErr w:type="spellEnd"/>
-      <w:r>
-        <w:rPr>
-          <w:rFonts w:ascii="Arial" w:hAnsi="Arial"/>
-        </w:rPr>
-        <w:t xml:space="preserve"> </w:t>
-      </w:r>
-      <w:proofErr w:type="spellStart"/>
-      <w:r>
-        <w:rPr>
-          <w:rFonts w:ascii="Arial" w:hAnsi="Arial"/>
-        </w:rPr>
-        <w:t>Operating</w:t>
-      </w:r>
-      <w:proofErr w:type="spellEnd"/>
-      <w:r>
-        <w:rPr>
-          <w:rFonts w:ascii="Arial" w:hAnsi="Arial"/>
-        </w:rPr>
-        <w:t xml:space="preserve"> </w:t>
-      </w:r>
-      <w:proofErr w:type="spellStart"/>
-      <w:r>
-        <w:rPr>
-          <w:rFonts w:ascii="Arial" w:hAnsi="Arial"/>
-        </w:rPr>
-        <w:t>System</w:t>
-      </w:r>
-      <w:proofErr w:type="spellEnd"/>
-      <w:r>
-        <w:rPr>
-          <w:rFonts w:ascii="Arial" w:hAnsi="Arial"/>
-        </w:rPr>
-        <w:t>. Obtenida el 11 de sept del 2013</w:t>
+      <w:r>
+        <w:rPr>
+          <w:rFonts w:ascii="Arial" w:hAnsi="Arial"/>
+        </w:rPr>
+        <w:t>CentOs. The community ENTerprise Operating System. Obtenida el 11 de sept del 2013</w:t>
       </w:r>
     </w:p>
     <w:p>
@@ -6341,19 +4085,11 @@
       <w:pPr>
         <w:pStyle w:val="Standard"/>
       </w:pPr>
-      <w:proofErr w:type="spellStart"/>
-      <w:r>
-        <w:rPr>
-          <w:rFonts w:ascii="Arial" w:hAnsi="Arial"/>
-        </w:rPr>
-        <w:t>Cluster</w:t>
-      </w:r>
-      <w:proofErr w:type="spellEnd"/>
-      <w:r>
-        <w:rPr>
-          <w:rFonts w:ascii="Arial" w:hAnsi="Arial"/>
-        </w:rPr>
-        <w:t>: definición. Obtenida el 11 de septiembre del 2013.</w:t>
+      <w:r>
+        <w:rPr>
+          <w:rFonts w:ascii="Arial" w:hAnsi="Arial"/>
+        </w:rPr>
+        <w:t>Cluster: definición. Obtenida el 11 de septiembre del 2013.</w:t>
       </w:r>
     </w:p>
     <w:p>
@@ -6385,25 +4121,7 @@
           <w:sz w:val="24"/>
           <w:szCs w:val="24"/>
         </w:rPr>
-        <w:t xml:space="preserve">TC </w:t>
-      </w:r>
-      <w:proofErr w:type="spellStart"/>
-      <w:r>
-        <w:rPr>
-          <w:rFonts w:ascii="Arial" w:hAnsi="Arial" w:cs="Arial"/>
-          <w:sz w:val="24"/>
-          <w:szCs w:val="24"/>
-        </w:rPr>
-        <w:t>Group</w:t>
-      </w:r>
-      <w:proofErr w:type="spellEnd"/>
-      <w:r>
-        <w:rPr>
-          <w:rFonts w:ascii="Arial" w:hAnsi="Arial" w:cs="Arial"/>
-          <w:sz w:val="24"/>
-          <w:szCs w:val="24"/>
-        </w:rPr>
-        <w:t>. Obtenida el 11 de septiembre del 2013</w:t>
+        <w:t>TC Group. Obtenida el 11 de septiembre del 2013</w:t>
       </w:r>
     </w:p>
     <w:p>
@@ -6447,35 +4165,7 @@
         <w:rPr>
           <w:rFonts w:ascii="Arial" w:hAnsi="Arial"/>
         </w:rPr>
-        <w:t xml:space="preserve">Google </w:t>
-      </w:r>
-      <w:proofErr w:type="spellStart"/>
-      <w:r>
-        <w:rPr>
-          <w:rFonts w:ascii="Arial" w:hAnsi="Arial"/>
-        </w:rPr>
-        <w:t>Site</w:t>
-      </w:r>
-      <w:proofErr w:type="spellEnd"/>
-      <w:r>
-        <w:rPr>
-          <w:rFonts w:ascii="Arial" w:hAnsi="Arial"/>
-        </w:rPr>
-        <w:t xml:space="preserve">. Sistemas Distribuidos &amp; </w:t>
-      </w:r>
-      <w:proofErr w:type="spellStart"/>
-      <w:r>
-        <w:rPr>
-          <w:rFonts w:ascii="Arial" w:hAnsi="Arial"/>
-        </w:rPr>
-        <w:t>cluster</w:t>
-      </w:r>
-      <w:proofErr w:type="spellEnd"/>
-      <w:r>
-        <w:rPr>
-          <w:rFonts w:ascii="Arial" w:hAnsi="Arial"/>
-        </w:rPr>
-        <w:t>.  Obtenido el 11 de septiembre del 2013.</w:t>
+        <w:t>Google Site. Sistemas Distribuidos &amp; cluster.  Obtenido el 11 de septiembre del 2013.</w:t>
       </w:r>
     </w:p>
     <w:p>
@@ -6509,23 +4199,13 @@
         </w:rPr>
         <w:t xml:space="preserve">Monografías: </w:t>
       </w:r>
-      <w:proofErr w:type="spellStart"/>
-      <w:r>
-        <w:rPr>
-          <w:rFonts w:ascii="Arial" w:hAnsi="Arial" w:cs="Arial"/>
-          <w:sz w:val="24"/>
-          <w:szCs w:val="24"/>
-        </w:rPr>
-        <w:t>cluster</w:t>
-      </w:r>
-      <w:proofErr w:type="spellEnd"/>
-      <w:r>
-        <w:rPr>
-          <w:rFonts w:ascii="Arial" w:hAnsi="Arial" w:cs="Arial"/>
-          <w:sz w:val="24"/>
-          <w:szCs w:val="24"/>
-        </w:rPr>
-        <w:t>. Obtenido el 11 de septiembre del 2013.</w:t>
+      <w:r>
+        <w:rPr>
+          <w:rFonts w:ascii="Arial" w:hAnsi="Arial" w:cs="Arial"/>
+          <w:sz w:val="24"/>
+          <w:szCs w:val="24"/>
+        </w:rPr>
+        <w:t>cluster. Obtenido el 11 de septiembre del 2013.</w:t>
       </w:r>
     </w:p>
     <w:p>
@@ -6559,43 +4239,7 @@
           <w:sz w:val="24"/>
           <w:szCs w:val="24"/>
         </w:rPr>
-        <w:t xml:space="preserve">Historia de la tecnología: </w:t>
-      </w:r>
-      <w:proofErr w:type="spellStart"/>
-      <w:r>
-        <w:rPr>
-          <w:rFonts w:ascii="Arial" w:hAnsi="Arial" w:cs="Arial"/>
-          <w:sz w:val="24"/>
-          <w:szCs w:val="24"/>
-        </w:rPr>
-        <w:t>cluster</w:t>
-      </w:r>
-      <w:proofErr w:type="spellEnd"/>
-      <w:r>
-        <w:rPr>
-          <w:rFonts w:ascii="Arial" w:hAnsi="Arial" w:cs="Arial"/>
-          <w:sz w:val="24"/>
-          <w:szCs w:val="24"/>
-        </w:rPr>
-        <w:t xml:space="preserve"> </w:t>
-      </w:r>
-      <w:proofErr w:type="spellStart"/>
-      <w:r>
-        <w:rPr>
-          <w:rFonts w:ascii="Arial" w:hAnsi="Arial" w:cs="Arial"/>
-          <w:sz w:val="24"/>
-          <w:szCs w:val="24"/>
-        </w:rPr>
-        <w:t>Beowulf</w:t>
-      </w:r>
-      <w:proofErr w:type="spellEnd"/>
-      <w:r>
-        <w:rPr>
-          <w:rFonts w:ascii="Arial" w:hAnsi="Arial" w:cs="Arial"/>
-          <w:sz w:val="24"/>
-          <w:szCs w:val="24"/>
-        </w:rPr>
-        <w:t xml:space="preserve"> la supercomputadora de los pobres. Obtenida el 10 de noviembre del 2013</w:t>
+        <w:t>Historia de la tecnología: cluster Beowulf la supercomputadora de los pobres. Obtenida el 10 de noviembre del 2013</w:t>
       </w:r>
     </w:p>
     <w:p>
@@ -6638,25 +4282,7 @@
           <w:sz w:val="24"/>
           <w:szCs w:val="24"/>
         </w:rPr>
-        <w:t xml:space="preserve">Pablo Guajardo. </w:t>
-      </w:r>
-      <w:proofErr w:type="spellStart"/>
-      <w:r>
-        <w:rPr>
-          <w:rFonts w:ascii="Arial" w:hAnsi="Arial"/>
-          <w:sz w:val="24"/>
-          <w:szCs w:val="24"/>
-        </w:rPr>
-        <w:t>Cluster</w:t>
-      </w:r>
-      <w:proofErr w:type="spellEnd"/>
-      <w:r>
-        <w:rPr>
-          <w:rFonts w:ascii="Arial" w:hAnsi="Arial"/>
-          <w:sz w:val="24"/>
-          <w:szCs w:val="24"/>
-        </w:rPr>
-        <w:t xml:space="preserve"> </w:t>
+        <w:t xml:space="preserve">Pablo Guajardo. Cluster </w:t>
       </w:r>
       <w:r>
         <w:rPr>
@@ -6766,43 +4392,7 @@
           <w:sz w:val="24"/>
           <w:szCs w:val="24"/>
         </w:rPr>
-        <w:t xml:space="preserve">Sergio Valentino Gonzáles Arredondo. </w:t>
-      </w:r>
-      <w:proofErr w:type="spellStart"/>
-      <w:r>
-        <w:rPr>
-          <w:rFonts w:ascii="Arial" w:hAnsi="Arial" w:cs="Arial"/>
-          <w:sz w:val="24"/>
-          <w:szCs w:val="24"/>
-        </w:rPr>
-        <w:t>Centos</w:t>
-      </w:r>
-      <w:proofErr w:type="spellEnd"/>
-      <w:r>
-        <w:rPr>
-          <w:rFonts w:ascii="Arial" w:hAnsi="Arial" w:cs="Arial"/>
-          <w:sz w:val="24"/>
-          <w:szCs w:val="24"/>
-        </w:rPr>
-        <w:t xml:space="preserve"> es la distribución </w:t>
-      </w:r>
-      <w:proofErr w:type="gramStart"/>
-      <w:r>
-        <w:rPr>
-          <w:rFonts w:ascii="Arial" w:hAnsi="Arial" w:cs="Arial"/>
-          <w:sz w:val="24"/>
-          <w:szCs w:val="24"/>
-        </w:rPr>
-        <w:t>mas</w:t>
-      </w:r>
-      <w:proofErr w:type="gramEnd"/>
-      <w:r>
-        <w:rPr>
-          <w:rFonts w:ascii="Arial" w:hAnsi="Arial" w:cs="Arial"/>
-          <w:sz w:val="24"/>
-          <w:szCs w:val="24"/>
-        </w:rPr>
-        <w:t xml:space="preserve"> utilizable en servidores web. Obtenida el 11 de septiembre 2013</w:t>
+        <w:t>Sergio Valentino Gonzáles Arredondo. Centos es la distribución mas utilizable en servidores web. Obtenida el 11 de septiembre 2013</w:t>
       </w:r>
     </w:p>
     <w:p>
@@ -6972,7 +4562,7 @@
           <w:rPr>
             <w:noProof/>
           </w:rPr>
-          <w:t>6</w:t>
+          <w:t>1</w:t>
         </w:r>
         <w:r>
           <w:fldChar w:fldCharType="end"/>

</xml_diff>